<commit_message>
test hinzugefügt in word mti grafik
</commit_message>
<xml_diff>
--- a/Testdateien/undjetzteinWord.docx
+++ b/Testdateien/undjetzteinWord.docx
@@ -4,7 +4,56 @@
   <w:body>
     <w:p>
       <w:r>
-        <w:t>test</w:t>
+        <w:t>T</w:t>
+      </w:r>
+      <w:r>
+        <w:t>est</w:t>
+      </w:r>
+    </w:p>
+    <w:p/>
+    <w:p/>
+    <w:p>
+      <w:r>
+        <w:t xml:space="preserve">Diesen </w:t>
+      </w:r>
+      <w:proofErr w:type="spellStart"/>
+      <w:r>
+        <w:t>teil</w:t>
+      </w:r>
+      <w:proofErr w:type="spellEnd"/>
+      <w:r>
+        <w:t xml:space="preserve"> </w:t>
+      </w:r>
+      <w:proofErr w:type="spellStart"/>
+      <w:r>
+        <w:t>zultzt</w:t>
+      </w:r>
+      <w:proofErr w:type="spellEnd"/>
+      <w:r>
+        <w:t xml:space="preserve"> hinzugefügt und eine </w:t>
+      </w:r>
+      <w:proofErr w:type="spellStart"/>
+      <w:r>
+        <w:t>grafik</w:t>
+      </w:r>
+      <w:proofErr w:type="spellEnd"/>
+      <w:r>
+        <w:rPr>
+          <w:noProof/>
+        </w:rPr>
+        <w:drawing>
+          <wp:inline distT="0" distB="0" distL="0" distR="0" wp14:anchorId="67805D9B" wp14:editId="33562230">
+            <wp:extent cx="5486400" cy="3200400"/>
+            <wp:effectExtent l="38100" t="0" r="57150" b="0"/>
+            <wp:docPr id="1" name="Diagramm 1"/>
+            <wp:cNvGraphicFramePr/>
+            <a:graphic xmlns:a="http://schemas.openxmlformats.org/drawingml/2006/main">
+              <a:graphicData uri="http://schemas.openxmlformats.org/drawingml/2006/diagram">
+                <dgm:relIds xmlns:dgm="http://schemas.openxmlformats.org/drawingml/2006/diagram" xmlns:r="http://schemas.openxmlformats.org/officeDocument/2006/relationships" r:dm="rId4" r:lo="rId5" r:qs="rId6" r:cs="rId7"/>
+              </a:graphicData>
+            </a:graphic>
+          </wp:inline>
+        </w:drawing>
       </w:r>
     </w:p>
     <w:sectPr>
@@ -446,6 +495,2604 @@
 </w:styles>
 </file>
 
+<file path=word/diagrams/colors1.xml><?xml version="1.0" encoding="utf-8"?>
+<dgm:colorsDef xmlns:dgm="http://schemas.openxmlformats.org/drawingml/2006/diagram" xmlns:a="http://schemas.openxmlformats.org/drawingml/2006/main" uniqueId="urn:microsoft.com/office/officeart/2005/8/colors/accent1_2">
+  <dgm:title val=""/>
+  <dgm:desc val=""/>
+  <dgm:catLst>
+    <dgm:cat type="accent1" pri="11200"/>
+  </dgm:catLst>
+  <dgm:styleLbl name="node0">
+    <dgm:fillClrLst meth="repeat">
+      <a:schemeClr val="accent1"/>
+    </dgm:fillClrLst>
+    <dgm:linClrLst meth="repeat">
+      <a:schemeClr val="lt1"/>
+    </dgm:linClrLst>
+    <dgm:effectClrLst/>
+    <dgm:txLinClrLst/>
+    <dgm:txFillClrLst/>
+    <dgm:txEffectClrLst/>
+  </dgm:styleLbl>
+  <dgm:styleLbl name="alignNode1">
+    <dgm:fillClrLst meth="repeat">
+      <a:schemeClr val="accent1"/>
+    </dgm:fillClrLst>
+    <dgm:linClrLst meth="repeat">
+      <a:schemeClr val="accent1"/>
+    </dgm:linClrLst>
+    <dgm:effectClrLst/>
+    <dgm:txLinClrLst/>
+    <dgm:txFillClrLst/>
+    <dgm:txEffectClrLst/>
+  </dgm:styleLbl>
+  <dgm:styleLbl name="node1">
+    <dgm:fillClrLst meth="repeat">
+      <a:schemeClr val="accent1"/>
+    </dgm:fillClrLst>
+    <dgm:linClrLst meth="repeat">
+      <a:schemeClr val="lt1"/>
+    </dgm:linClrLst>
+    <dgm:effectClrLst/>
+    <dgm:txLinClrLst/>
+    <dgm:txFillClrLst/>
+    <dgm:txEffectClrLst/>
+  </dgm:styleLbl>
+  <dgm:styleLbl name="lnNode1">
+    <dgm:fillClrLst meth="repeat">
+      <a:schemeClr val="accent1"/>
+    </dgm:fillClrLst>
+    <dgm:linClrLst meth="repeat">
+      <a:schemeClr val="lt1"/>
+    </dgm:linClrLst>
+    <dgm:effectClrLst/>
+    <dgm:txLinClrLst/>
+    <dgm:txFillClrLst/>
+    <dgm:txEffectClrLst/>
+  </dgm:styleLbl>
+  <dgm:styleLbl name="vennNode1">
+    <dgm:fillClrLst meth="repeat">
+      <a:schemeClr val="accent1">
+        <a:alpha val="50000"/>
+      </a:schemeClr>
+    </dgm:fillClrLst>
+    <dgm:linClrLst meth="repeat">
+      <a:schemeClr val="lt1"/>
+    </dgm:linClrLst>
+    <dgm:effectClrLst/>
+    <dgm:txLinClrLst/>
+    <dgm:txFillClrLst/>
+    <dgm:txEffectClrLst/>
+  </dgm:styleLbl>
+  <dgm:styleLbl name="node2">
+    <dgm:fillClrLst meth="repeat">
+      <a:schemeClr val="accent1"/>
+    </dgm:fillClrLst>
+    <dgm:linClrLst meth="repeat">
+      <a:schemeClr val="lt1"/>
+    </dgm:linClrLst>
+    <dgm:effectClrLst/>
+    <dgm:txLinClrLst/>
+    <dgm:txFillClrLst/>
+    <dgm:txEffectClrLst/>
+  </dgm:styleLbl>
+  <dgm:styleLbl name="node3">
+    <dgm:fillClrLst meth="repeat">
+      <a:schemeClr val="accent1"/>
+    </dgm:fillClrLst>
+    <dgm:linClrLst meth="repeat">
+      <a:schemeClr val="lt1"/>
+    </dgm:linClrLst>
+    <dgm:effectClrLst/>
+    <dgm:txLinClrLst/>
+    <dgm:txFillClrLst/>
+    <dgm:txEffectClrLst/>
+  </dgm:styleLbl>
+  <dgm:styleLbl name="node4">
+    <dgm:fillClrLst meth="repeat">
+      <a:schemeClr val="accent1"/>
+    </dgm:fillClrLst>
+    <dgm:linClrLst meth="repeat">
+      <a:schemeClr val="lt1"/>
+    </dgm:linClrLst>
+    <dgm:effectClrLst/>
+    <dgm:txLinClrLst/>
+    <dgm:txFillClrLst/>
+    <dgm:txEffectClrLst/>
+  </dgm:styleLbl>
+  <dgm:styleLbl name="fgImgPlace1">
+    <dgm:fillClrLst meth="repeat">
+      <a:schemeClr val="accent1">
+        <a:tint val="50000"/>
+      </a:schemeClr>
+    </dgm:fillClrLst>
+    <dgm:linClrLst meth="repeat">
+      <a:schemeClr val="lt1"/>
+    </dgm:linClrLst>
+    <dgm:effectClrLst/>
+    <dgm:txLinClrLst/>
+    <dgm:txFillClrLst meth="repeat">
+      <a:schemeClr val="lt1"/>
+    </dgm:txFillClrLst>
+    <dgm:txEffectClrLst/>
+  </dgm:styleLbl>
+  <dgm:styleLbl name="alignImgPlace1">
+    <dgm:fillClrLst meth="repeat">
+      <a:schemeClr val="accent1">
+        <a:tint val="50000"/>
+      </a:schemeClr>
+    </dgm:fillClrLst>
+    <dgm:linClrLst meth="repeat">
+      <a:schemeClr val="lt1"/>
+    </dgm:linClrLst>
+    <dgm:effectClrLst/>
+    <dgm:txLinClrLst/>
+    <dgm:txFillClrLst meth="repeat">
+      <a:schemeClr val="lt1"/>
+    </dgm:txFillClrLst>
+    <dgm:txEffectClrLst/>
+  </dgm:styleLbl>
+  <dgm:styleLbl name="bgImgPlace1">
+    <dgm:fillClrLst meth="repeat">
+      <a:schemeClr val="accent1">
+        <a:tint val="50000"/>
+      </a:schemeClr>
+    </dgm:fillClrLst>
+    <dgm:linClrLst meth="repeat">
+      <a:schemeClr val="lt1"/>
+    </dgm:linClrLst>
+    <dgm:effectClrLst/>
+    <dgm:txLinClrLst/>
+    <dgm:txFillClrLst meth="repeat">
+      <a:schemeClr val="lt1"/>
+    </dgm:txFillClrLst>
+    <dgm:txEffectClrLst/>
+  </dgm:styleLbl>
+  <dgm:styleLbl name="sibTrans2D1">
+    <dgm:fillClrLst meth="repeat">
+      <a:schemeClr val="accent1">
+        <a:tint val="60000"/>
+      </a:schemeClr>
+    </dgm:fillClrLst>
+    <dgm:linClrLst meth="repeat">
+      <a:schemeClr val="accent1">
+        <a:tint val="60000"/>
+      </a:schemeClr>
+    </dgm:linClrLst>
+    <dgm:effectClrLst/>
+    <dgm:txLinClrLst/>
+    <dgm:txFillClrLst/>
+    <dgm:txEffectClrLst/>
+  </dgm:styleLbl>
+  <dgm:styleLbl name="fgSibTrans2D1">
+    <dgm:fillClrLst meth="repeat">
+      <a:schemeClr val="accent1">
+        <a:tint val="60000"/>
+      </a:schemeClr>
+    </dgm:fillClrLst>
+    <dgm:linClrLst meth="repeat">
+      <a:schemeClr val="accent1">
+        <a:tint val="60000"/>
+      </a:schemeClr>
+    </dgm:linClrLst>
+    <dgm:effectClrLst/>
+    <dgm:txLinClrLst/>
+    <dgm:txFillClrLst/>
+    <dgm:txEffectClrLst/>
+  </dgm:styleLbl>
+  <dgm:styleLbl name="bgSibTrans2D1">
+    <dgm:fillClrLst meth="repeat">
+      <a:schemeClr val="accent1">
+        <a:tint val="60000"/>
+      </a:schemeClr>
+    </dgm:fillClrLst>
+    <dgm:linClrLst meth="repeat">
+      <a:schemeClr val="accent1">
+        <a:tint val="60000"/>
+      </a:schemeClr>
+    </dgm:linClrLst>
+    <dgm:effectClrLst/>
+    <dgm:txLinClrLst/>
+    <dgm:txFillClrLst/>
+    <dgm:txEffectClrLst/>
+  </dgm:styleLbl>
+  <dgm:styleLbl name="sibTrans1D1">
+    <dgm:fillClrLst meth="repeat">
+      <a:schemeClr val="accent1"/>
+    </dgm:fillClrLst>
+    <dgm:linClrLst meth="repeat">
+      <a:schemeClr val="accent1"/>
+    </dgm:linClrLst>
+    <dgm:effectClrLst/>
+    <dgm:txLinClrLst/>
+    <dgm:txFillClrLst meth="repeat">
+      <a:schemeClr val="tx1"/>
+    </dgm:txFillClrLst>
+    <dgm:txEffectClrLst/>
+  </dgm:styleLbl>
+  <dgm:styleLbl name="callout">
+    <dgm:fillClrLst meth="repeat">
+      <a:schemeClr val="accent1"/>
+    </dgm:fillClrLst>
+    <dgm:linClrLst meth="repeat">
+      <a:schemeClr val="accent1">
+        <a:tint val="50000"/>
+      </a:schemeClr>
+    </dgm:linClrLst>
+    <dgm:effectClrLst/>
+    <dgm:txLinClrLst/>
+    <dgm:txFillClrLst meth="repeat">
+      <a:schemeClr val="tx1"/>
+    </dgm:txFillClrLst>
+    <dgm:txEffectClrLst/>
+  </dgm:styleLbl>
+  <dgm:styleLbl name="asst0">
+    <dgm:fillClrLst meth="repeat">
+      <a:schemeClr val="accent1"/>
+    </dgm:fillClrLst>
+    <dgm:linClrLst meth="repeat">
+      <a:schemeClr val="lt1"/>
+    </dgm:linClrLst>
+    <dgm:effectClrLst/>
+    <dgm:txLinClrLst/>
+    <dgm:txFillClrLst/>
+    <dgm:txEffectClrLst/>
+  </dgm:styleLbl>
+  <dgm:styleLbl name="asst1">
+    <dgm:fillClrLst meth="repeat">
+      <a:schemeClr val="accent1"/>
+    </dgm:fillClrLst>
+    <dgm:linClrLst meth="repeat">
+      <a:schemeClr val="lt1"/>
+    </dgm:linClrLst>
+    <dgm:effectClrLst/>
+    <dgm:txLinClrLst/>
+    <dgm:txFillClrLst/>
+    <dgm:txEffectClrLst/>
+  </dgm:styleLbl>
+  <dgm:styleLbl name="asst2">
+    <dgm:fillClrLst meth="repeat">
+      <a:schemeClr val="accent1"/>
+    </dgm:fillClrLst>
+    <dgm:linClrLst meth="repeat">
+      <a:schemeClr val="lt1"/>
+    </dgm:linClrLst>
+    <dgm:effectClrLst/>
+    <dgm:txLinClrLst/>
+    <dgm:txFillClrLst/>
+    <dgm:txEffectClrLst/>
+  </dgm:styleLbl>
+  <dgm:styleLbl name="asst3">
+    <dgm:fillClrLst meth="repeat">
+      <a:schemeClr val="accent1"/>
+    </dgm:fillClrLst>
+    <dgm:linClrLst meth="repeat">
+      <a:schemeClr val="lt1"/>
+    </dgm:linClrLst>
+    <dgm:effectClrLst/>
+    <dgm:txLinClrLst/>
+    <dgm:txFillClrLst/>
+    <dgm:txEffectClrLst/>
+  </dgm:styleLbl>
+  <dgm:styleLbl name="asst4">
+    <dgm:fillClrLst meth="repeat">
+      <a:schemeClr val="accent1"/>
+    </dgm:fillClrLst>
+    <dgm:linClrLst meth="repeat">
+      <a:schemeClr val="lt1"/>
+    </dgm:linClrLst>
+    <dgm:effectClrLst/>
+    <dgm:txLinClrLst/>
+    <dgm:txFillClrLst/>
+    <dgm:txEffectClrLst/>
+  </dgm:styleLbl>
+  <dgm:styleLbl name="parChTrans2D1">
+    <dgm:fillClrLst meth="repeat">
+      <a:schemeClr val="accent1">
+        <a:tint val="60000"/>
+      </a:schemeClr>
+    </dgm:fillClrLst>
+    <dgm:linClrLst meth="repeat">
+      <a:schemeClr val="accent1">
+        <a:tint val="60000"/>
+      </a:schemeClr>
+    </dgm:linClrLst>
+    <dgm:effectClrLst/>
+    <dgm:txLinClrLst/>
+    <dgm:txFillClrLst meth="repeat">
+      <a:schemeClr val="lt1"/>
+    </dgm:txFillClrLst>
+    <dgm:txEffectClrLst/>
+  </dgm:styleLbl>
+  <dgm:styleLbl name="parChTrans2D2">
+    <dgm:fillClrLst meth="repeat">
+      <a:schemeClr val="accent1"/>
+    </dgm:fillClrLst>
+    <dgm:linClrLst meth="repeat">
+      <a:schemeClr val="accent1"/>
+    </dgm:linClrLst>
+    <dgm:effectClrLst/>
+    <dgm:txLinClrLst/>
+    <dgm:txFillClrLst meth="repeat">
+      <a:schemeClr val="lt1"/>
+    </dgm:txFillClrLst>
+    <dgm:txEffectClrLst/>
+  </dgm:styleLbl>
+  <dgm:styleLbl name="parChTrans2D3">
+    <dgm:fillClrLst meth="repeat">
+      <a:schemeClr val="accent1"/>
+    </dgm:fillClrLst>
+    <dgm:linClrLst meth="repeat">
+      <a:schemeClr val="accent1"/>
+    </dgm:linClrLst>
+    <dgm:effectClrLst/>
+    <dgm:txLinClrLst/>
+    <dgm:txFillClrLst meth="repeat">
+      <a:schemeClr val="lt1"/>
+    </dgm:txFillClrLst>
+    <dgm:txEffectClrLst/>
+  </dgm:styleLbl>
+  <dgm:styleLbl name="parChTrans2D4">
+    <dgm:fillClrLst meth="repeat">
+      <a:schemeClr val="accent1"/>
+    </dgm:fillClrLst>
+    <dgm:linClrLst meth="repeat">
+      <a:schemeClr val="accent1"/>
+    </dgm:linClrLst>
+    <dgm:effectClrLst/>
+    <dgm:txLinClrLst/>
+    <dgm:txFillClrLst meth="repeat">
+      <a:schemeClr val="lt1"/>
+    </dgm:txFillClrLst>
+    <dgm:txEffectClrLst/>
+  </dgm:styleLbl>
+  <dgm:styleLbl name="parChTrans1D1">
+    <dgm:fillClrLst meth="repeat">
+      <a:schemeClr val="accent1"/>
+    </dgm:fillClrLst>
+    <dgm:linClrLst meth="repeat">
+      <a:schemeClr val="accent1">
+        <a:shade val="60000"/>
+      </a:schemeClr>
+    </dgm:linClrLst>
+    <dgm:effectClrLst/>
+    <dgm:txLinClrLst/>
+    <dgm:txFillClrLst meth="repeat">
+      <a:schemeClr val="tx1"/>
+    </dgm:txFillClrLst>
+    <dgm:txEffectClrLst/>
+  </dgm:styleLbl>
+  <dgm:styleLbl name="parChTrans1D2">
+    <dgm:fillClrLst meth="repeat">
+      <a:schemeClr val="accent1"/>
+    </dgm:fillClrLst>
+    <dgm:linClrLst meth="repeat">
+      <a:schemeClr val="accent1">
+        <a:shade val="60000"/>
+      </a:schemeClr>
+    </dgm:linClrLst>
+    <dgm:effectClrLst/>
+    <dgm:txLinClrLst/>
+    <dgm:txFillClrLst meth="repeat">
+      <a:schemeClr val="tx1"/>
+    </dgm:txFillClrLst>
+    <dgm:txEffectClrLst/>
+  </dgm:styleLbl>
+  <dgm:styleLbl name="parChTrans1D3">
+    <dgm:fillClrLst meth="repeat">
+      <a:schemeClr val="accent1"/>
+    </dgm:fillClrLst>
+    <dgm:linClrLst meth="repeat">
+      <a:schemeClr val="accent1">
+        <a:shade val="80000"/>
+      </a:schemeClr>
+    </dgm:linClrLst>
+    <dgm:effectClrLst/>
+    <dgm:txLinClrLst/>
+    <dgm:txFillClrLst meth="repeat">
+      <a:schemeClr val="tx1"/>
+    </dgm:txFillClrLst>
+    <dgm:txEffectClrLst/>
+  </dgm:styleLbl>
+  <dgm:styleLbl name="parChTrans1D4">
+    <dgm:fillClrLst meth="repeat">
+      <a:schemeClr val="accent1"/>
+    </dgm:fillClrLst>
+    <dgm:linClrLst meth="repeat">
+      <a:schemeClr val="accent1">
+        <a:shade val="80000"/>
+      </a:schemeClr>
+    </dgm:linClrLst>
+    <dgm:effectClrLst/>
+    <dgm:txLinClrLst/>
+    <dgm:txFillClrLst meth="repeat">
+      <a:schemeClr val="tx1"/>
+    </dgm:txFillClrLst>
+    <dgm:txEffectClrLst/>
+  </dgm:styleLbl>
+  <dgm:styleLbl name="fgAcc1">
+    <dgm:fillClrLst meth="repeat">
+      <a:schemeClr val="lt1">
+        <a:alpha val="90000"/>
+      </a:schemeClr>
+    </dgm:fillClrLst>
+    <dgm:linClrLst meth="repeat">
+      <a:schemeClr val="accent1"/>
+    </dgm:linClrLst>
+    <dgm:effectClrLst/>
+    <dgm:txLinClrLst/>
+    <dgm:txFillClrLst meth="repeat">
+      <a:schemeClr val="dk1"/>
+    </dgm:txFillClrLst>
+    <dgm:txEffectClrLst/>
+  </dgm:styleLbl>
+  <dgm:styleLbl name="conFgAcc1">
+    <dgm:fillClrLst meth="repeat">
+      <a:schemeClr val="lt1">
+        <a:alpha val="90000"/>
+      </a:schemeClr>
+    </dgm:fillClrLst>
+    <dgm:linClrLst meth="repeat">
+      <a:schemeClr val="accent1"/>
+    </dgm:linClrLst>
+    <dgm:effectClrLst/>
+    <dgm:txLinClrLst/>
+    <dgm:txFillClrLst meth="repeat">
+      <a:schemeClr val="dk1"/>
+    </dgm:txFillClrLst>
+    <dgm:txEffectClrLst/>
+  </dgm:styleLbl>
+  <dgm:styleLbl name="alignAcc1">
+    <dgm:fillClrLst meth="repeat">
+      <a:schemeClr val="lt1">
+        <a:alpha val="90000"/>
+      </a:schemeClr>
+    </dgm:fillClrLst>
+    <dgm:linClrLst meth="repeat">
+      <a:schemeClr val="accent1"/>
+    </dgm:linClrLst>
+    <dgm:effectClrLst/>
+    <dgm:txLinClrLst/>
+    <dgm:txFillClrLst meth="repeat">
+      <a:schemeClr val="dk1"/>
+    </dgm:txFillClrLst>
+    <dgm:txEffectClrLst/>
+  </dgm:styleLbl>
+  <dgm:styleLbl name="trAlignAcc1">
+    <dgm:fillClrLst meth="repeat">
+      <a:schemeClr val="lt1">
+        <a:alpha val="40000"/>
+      </a:schemeClr>
+    </dgm:fillClrLst>
+    <dgm:linClrLst meth="repeat">
+      <a:schemeClr val="accent1"/>
+    </dgm:linClrLst>
+    <dgm:effectClrLst/>
+    <dgm:txLinClrLst/>
+    <dgm:txFillClrLst meth="repeat">
+      <a:schemeClr val="dk1"/>
+    </dgm:txFillClrLst>
+    <dgm:txEffectClrLst/>
+  </dgm:styleLbl>
+  <dgm:styleLbl name="bgAcc1">
+    <dgm:fillClrLst meth="repeat">
+      <a:schemeClr val="lt1">
+        <a:alpha val="90000"/>
+      </a:schemeClr>
+    </dgm:fillClrLst>
+    <dgm:linClrLst meth="repeat">
+      <a:schemeClr val="accent1"/>
+    </dgm:linClrLst>
+    <dgm:effectClrLst/>
+    <dgm:txLinClrLst/>
+    <dgm:txFillClrLst meth="repeat">
+      <a:schemeClr val="dk1"/>
+    </dgm:txFillClrLst>
+    <dgm:txEffectClrLst/>
+  </dgm:styleLbl>
+  <dgm:styleLbl name="solidFgAcc1">
+    <dgm:fillClrLst meth="repeat">
+      <a:schemeClr val="lt1"/>
+    </dgm:fillClrLst>
+    <dgm:linClrLst meth="repeat">
+      <a:schemeClr val="accent1"/>
+    </dgm:linClrLst>
+    <dgm:effectClrLst/>
+    <dgm:txLinClrLst/>
+    <dgm:txFillClrLst meth="repeat">
+      <a:schemeClr val="dk1"/>
+    </dgm:txFillClrLst>
+    <dgm:txEffectClrLst/>
+  </dgm:styleLbl>
+  <dgm:styleLbl name="solidAlignAcc1">
+    <dgm:fillClrLst meth="repeat">
+      <a:schemeClr val="lt1"/>
+    </dgm:fillClrLst>
+    <dgm:linClrLst meth="repeat">
+      <a:schemeClr val="accent1"/>
+    </dgm:linClrLst>
+    <dgm:effectClrLst/>
+    <dgm:txLinClrLst/>
+    <dgm:txFillClrLst meth="repeat">
+      <a:schemeClr val="dk1"/>
+    </dgm:txFillClrLst>
+    <dgm:txEffectClrLst/>
+  </dgm:styleLbl>
+  <dgm:styleLbl name="solidBgAcc1">
+    <dgm:fillClrLst meth="repeat">
+      <a:schemeClr val="lt1"/>
+    </dgm:fillClrLst>
+    <dgm:linClrLst meth="repeat">
+      <a:schemeClr val="accent1"/>
+    </dgm:linClrLst>
+    <dgm:effectClrLst/>
+    <dgm:txLinClrLst/>
+    <dgm:txFillClrLst meth="repeat">
+      <a:schemeClr val="dk1"/>
+    </dgm:txFillClrLst>
+    <dgm:txEffectClrLst/>
+  </dgm:styleLbl>
+  <dgm:styleLbl name="fgAccFollowNode1">
+    <dgm:fillClrLst meth="repeat">
+      <a:schemeClr val="accent1">
+        <a:alpha val="90000"/>
+        <a:tint val="40000"/>
+      </a:schemeClr>
+    </dgm:fillClrLst>
+    <dgm:linClrLst meth="repeat">
+      <a:schemeClr val="accent1">
+        <a:alpha val="90000"/>
+        <a:tint val="40000"/>
+      </a:schemeClr>
+    </dgm:linClrLst>
+    <dgm:effectClrLst/>
+    <dgm:txLinClrLst/>
+    <dgm:txFillClrLst meth="repeat">
+      <a:schemeClr val="dk1"/>
+    </dgm:txFillClrLst>
+    <dgm:txEffectClrLst/>
+  </dgm:styleLbl>
+  <dgm:styleLbl name="alignAccFollowNode1">
+    <dgm:fillClrLst meth="repeat">
+      <a:schemeClr val="accent1">
+        <a:alpha val="90000"/>
+        <a:tint val="40000"/>
+      </a:schemeClr>
+    </dgm:fillClrLst>
+    <dgm:linClrLst meth="repeat">
+      <a:schemeClr val="accent1">
+        <a:alpha val="90000"/>
+        <a:tint val="40000"/>
+      </a:schemeClr>
+    </dgm:linClrLst>
+    <dgm:effectClrLst/>
+    <dgm:txLinClrLst/>
+    <dgm:txFillClrLst meth="repeat">
+      <a:schemeClr val="dk1"/>
+    </dgm:txFillClrLst>
+    <dgm:txEffectClrLst/>
+  </dgm:styleLbl>
+  <dgm:styleLbl name="bgAccFollowNode1">
+    <dgm:fillClrLst meth="repeat">
+      <a:schemeClr val="accent1">
+        <a:alpha val="90000"/>
+        <a:tint val="40000"/>
+      </a:schemeClr>
+    </dgm:fillClrLst>
+    <dgm:linClrLst meth="repeat">
+      <a:schemeClr val="accent1">
+        <a:alpha val="90000"/>
+        <a:tint val="40000"/>
+      </a:schemeClr>
+    </dgm:linClrLst>
+    <dgm:effectClrLst/>
+    <dgm:txLinClrLst/>
+    <dgm:txFillClrLst meth="repeat">
+      <a:schemeClr val="dk1"/>
+    </dgm:txFillClrLst>
+    <dgm:txEffectClrLst/>
+  </dgm:styleLbl>
+  <dgm:styleLbl name="fgAcc0">
+    <dgm:fillClrLst meth="repeat">
+      <a:schemeClr val="lt1">
+        <a:alpha val="90000"/>
+      </a:schemeClr>
+    </dgm:fillClrLst>
+    <dgm:linClrLst meth="repeat">
+      <a:schemeClr val="accent1"/>
+    </dgm:linClrLst>
+    <dgm:effectClrLst/>
+    <dgm:txLinClrLst/>
+    <dgm:txFillClrLst meth="repeat">
+      <a:schemeClr val="dk1"/>
+    </dgm:txFillClrLst>
+    <dgm:txEffectClrLst/>
+  </dgm:styleLbl>
+  <dgm:styleLbl name="fgAcc2">
+    <dgm:fillClrLst meth="repeat">
+      <a:schemeClr val="lt1">
+        <a:alpha val="90000"/>
+      </a:schemeClr>
+    </dgm:fillClrLst>
+    <dgm:linClrLst meth="repeat">
+      <a:schemeClr val="accent1"/>
+    </dgm:linClrLst>
+    <dgm:effectClrLst/>
+    <dgm:txLinClrLst/>
+    <dgm:txFillClrLst meth="repeat">
+      <a:schemeClr val="dk1"/>
+    </dgm:txFillClrLst>
+    <dgm:txEffectClrLst/>
+  </dgm:styleLbl>
+  <dgm:styleLbl name="fgAcc3">
+    <dgm:fillClrLst meth="repeat">
+      <a:schemeClr val="lt1">
+        <a:alpha val="90000"/>
+      </a:schemeClr>
+    </dgm:fillClrLst>
+    <dgm:linClrLst meth="repeat">
+      <a:schemeClr val="accent1"/>
+    </dgm:linClrLst>
+    <dgm:effectClrLst/>
+    <dgm:txLinClrLst/>
+    <dgm:txFillClrLst meth="repeat">
+      <a:schemeClr val="dk1"/>
+    </dgm:txFillClrLst>
+    <dgm:txEffectClrLst/>
+  </dgm:styleLbl>
+  <dgm:styleLbl name="fgAcc4">
+    <dgm:fillClrLst meth="repeat">
+      <a:schemeClr val="lt1">
+        <a:alpha val="90000"/>
+      </a:schemeClr>
+    </dgm:fillClrLst>
+    <dgm:linClrLst meth="repeat">
+      <a:schemeClr val="accent1"/>
+    </dgm:linClrLst>
+    <dgm:effectClrLst/>
+    <dgm:txLinClrLst/>
+    <dgm:txFillClrLst meth="repeat">
+      <a:schemeClr val="dk1"/>
+    </dgm:txFillClrLst>
+    <dgm:txEffectClrLst/>
+  </dgm:styleLbl>
+  <dgm:styleLbl name="bgShp">
+    <dgm:fillClrLst meth="repeat">
+      <a:schemeClr val="accent1">
+        <a:tint val="40000"/>
+      </a:schemeClr>
+    </dgm:fillClrLst>
+    <dgm:linClrLst meth="repeat">
+      <a:schemeClr val="accent1"/>
+    </dgm:linClrLst>
+    <dgm:effectClrLst/>
+    <dgm:txLinClrLst/>
+    <dgm:txFillClrLst meth="repeat">
+      <a:schemeClr val="dk1"/>
+    </dgm:txFillClrLst>
+    <dgm:txEffectClrLst/>
+  </dgm:styleLbl>
+  <dgm:styleLbl name="dkBgShp">
+    <dgm:fillClrLst meth="repeat">
+      <a:schemeClr val="accent1">
+        <a:shade val="80000"/>
+      </a:schemeClr>
+    </dgm:fillClrLst>
+    <dgm:linClrLst meth="repeat">
+      <a:schemeClr val="accent1"/>
+    </dgm:linClrLst>
+    <dgm:effectClrLst/>
+    <dgm:txLinClrLst/>
+    <dgm:txFillClrLst meth="repeat">
+      <a:schemeClr val="lt1"/>
+    </dgm:txFillClrLst>
+    <dgm:txEffectClrLst/>
+  </dgm:styleLbl>
+  <dgm:styleLbl name="trBgShp">
+    <dgm:fillClrLst meth="repeat">
+      <a:schemeClr val="accent1">
+        <a:tint val="50000"/>
+        <a:alpha val="40000"/>
+      </a:schemeClr>
+    </dgm:fillClrLst>
+    <dgm:linClrLst meth="repeat">
+      <a:schemeClr val="accent1"/>
+    </dgm:linClrLst>
+    <dgm:effectClrLst/>
+    <dgm:txLinClrLst/>
+    <dgm:txFillClrLst meth="repeat">
+      <a:schemeClr val="lt1"/>
+    </dgm:txFillClrLst>
+    <dgm:txEffectClrLst/>
+  </dgm:styleLbl>
+  <dgm:styleLbl name="fgShp">
+    <dgm:fillClrLst meth="repeat">
+      <a:schemeClr val="accent1">
+        <a:tint val="60000"/>
+      </a:schemeClr>
+    </dgm:fillClrLst>
+    <dgm:linClrLst meth="repeat">
+      <a:schemeClr val="lt1"/>
+    </dgm:linClrLst>
+    <dgm:effectClrLst/>
+    <dgm:txLinClrLst/>
+    <dgm:txFillClrLst meth="repeat">
+      <a:schemeClr val="dk1"/>
+    </dgm:txFillClrLst>
+    <dgm:txEffectClrLst/>
+  </dgm:styleLbl>
+  <dgm:styleLbl name="revTx">
+    <dgm:fillClrLst meth="repeat">
+      <a:schemeClr val="lt1">
+        <a:alpha val="0"/>
+      </a:schemeClr>
+    </dgm:fillClrLst>
+    <dgm:linClrLst meth="repeat">
+      <a:schemeClr val="dk1">
+        <a:alpha val="0"/>
+      </a:schemeClr>
+    </dgm:linClrLst>
+    <dgm:effectClrLst/>
+    <dgm:txLinClrLst/>
+    <dgm:txFillClrLst meth="repeat">
+      <a:schemeClr val="tx1"/>
+    </dgm:txFillClrLst>
+    <dgm:txEffectClrLst/>
+  </dgm:styleLbl>
+</dgm:colorsDef>
+</file>
+
+<file path=word/diagrams/data1.xml><?xml version="1.0" encoding="utf-8"?>
+<dgm:dataModel xmlns:dgm="http://schemas.openxmlformats.org/drawingml/2006/diagram" xmlns:a="http://schemas.openxmlformats.org/drawingml/2006/main">
+  <dgm:ptLst>
+    <dgm:pt modelId="{721B9260-7735-4D02-8489-5CFABED8A0B9}" type="doc">
+      <dgm:prSet loTypeId="urn:microsoft.com/office/officeart/2005/8/layout/default" loCatId="list" qsTypeId="urn:microsoft.com/office/officeart/2005/8/quickstyle/simple1" qsCatId="simple" csTypeId="urn:microsoft.com/office/officeart/2005/8/colors/accent1_2" csCatId="accent1" phldr="1"/>
+      <dgm:spPr/>
+      <dgm:t>
+        <a:bodyPr/>
+        <a:lstStyle/>
+        <a:p>
+          <a:endParaRPr lang="en-GB"/>
+        </a:p>
+      </dgm:t>
+    </dgm:pt>
+    <dgm:pt modelId="{6F0ED4AC-889A-42B4-A49D-9038CE31F0CF}">
+      <dgm:prSet phldrT="[Text]" phldr="1"/>
+      <dgm:spPr/>
+      <dgm:t>
+        <a:bodyPr/>
+        <a:lstStyle/>
+        <a:p>
+          <a:endParaRPr lang="en-GB"/>
+        </a:p>
+      </dgm:t>
+    </dgm:pt>
+    <dgm:pt modelId="{5A43BE26-82FF-4634-9B88-6906B4411B60}" type="parTrans" cxnId="{0CEFC925-EF6E-4026-AAC5-18ED69742803}">
+      <dgm:prSet/>
+      <dgm:spPr/>
+      <dgm:t>
+        <a:bodyPr/>
+        <a:lstStyle/>
+        <a:p>
+          <a:endParaRPr lang="en-GB"/>
+        </a:p>
+      </dgm:t>
+    </dgm:pt>
+    <dgm:pt modelId="{0589BE17-03DC-4D89-926F-76C666D6385E}" type="sibTrans" cxnId="{0CEFC925-EF6E-4026-AAC5-18ED69742803}">
+      <dgm:prSet/>
+      <dgm:spPr/>
+      <dgm:t>
+        <a:bodyPr/>
+        <a:lstStyle/>
+        <a:p>
+          <a:endParaRPr lang="en-GB"/>
+        </a:p>
+      </dgm:t>
+    </dgm:pt>
+    <dgm:pt modelId="{D972976D-7A66-40B5-9571-5EC2F288E8B8}">
+      <dgm:prSet phldrT="[Text]"/>
+      <dgm:spPr/>
+      <dgm:t>
+        <a:bodyPr/>
+        <a:lstStyle/>
+        <a:p>
+          <a:r>
+            <a:rPr lang="en-GB"/>
+            <a:t>test</a:t>
+          </a:r>
+        </a:p>
+      </dgm:t>
+    </dgm:pt>
+    <dgm:pt modelId="{F7BADCEA-E43E-4EB3-B016-6E83153B334E}" type="parTrans" cxnId="{E03650F1-B8C3-4B0F-A97B-D5D209E6734A}">
+      <dgm:prSet/>
+      <dgm:spPr/>
+      <dgm:t>
+        <a:bodyPr/>
+        <a:lstStyle/>
+        <a:p>
+          <a:endParaRPr lang="en-GB"/>
+        </a:p>
+      </dgm:t>
+    </dgm:pt>
+    <dgm:pt modelId="{E2CFD4B9-19EA-4705-A478-023A83235BB4}" type="sibTrans" cxnId="{E03650F1-B8C3-4B0F-A97B-D5D209E6734A}">
+      <dgm:prSet/>
+      <dgm:spPr/>
+      <dgm:t>
+        <a:bodyPr/>
+        <a:lstStyle/>
+        <a:p>
+          <a:endParaRPr lang="en-GB"/>
+        </a:p>
+      </dgm:t>
+    </dgm:pt>
+    <dgm:pt modelId="{0A9909FD-3CD0-4768-A83F-FA1D7D9BC6E8}">
+      <dgm:prSet phldrT="[Text]" phldr="1"/>
+      <dgm:spPr/>
+      <dgm:t>
+        <a:bodyPr/>
+        <a:lstStyle/>
+        <a:p>
+          <a:endParaRPr lang="en-GB"/>
+        </a:p>
+      </dgm:t>
+    </dgm:pt>
+    <dgm:pt modelId="{4E2521D5-FBB0-44BB-B11F-25F76D642DF7}" type="parTrans" cxnId="{CAA85950-28EA-4FD7-8898-FA2F59EBA6A6}">
+      <dgm:prSet/>
+      <dgm:spPr/>
+      <dgm:t>
+        <a:bodyPr/>
+        <a:lstStyle/>
+        <a:p>
+          <a:endParaRPr lang="en-GB"/>
+        </a:p>
+      </dgm:t>
+    </dgm:pt>
+    <dgm:pt modelId="{1CBFA46C-4F40-46C0-8DBE-6941CA9D2A16}" type="sibTrans" cxnId="{CAA85950-28EA-4FD7-8898-FA2F59EBA6A6}">
+      <dgm:prSet/>
+      <dgm:spPr/>
+      <dgm:t>
+        <a:bodyPr/>
+        <a:lstStyle/>
+        <a:p>
+          <a:endParaRPr lang="en-GB"/>
+        </a:p>
+      </dgm:t>
+    </dgm:pt>
+    <dgm:pt modelId="{28DA75F3-F3A8-4941-AC42-5D58DF276B71}">
+      <dgm:prSet phldrT="[Text]" phldr="1"/>
+      <dgm:spPr/>
+      <dgm:t>
+        <a:bodyPr/>
+        <a:lstStyle/>
+        <a:p>
+          <a:endParaRPr lang="en-GB"/>
+        </a:p>
+      </dgm:t>
+    </dgm:pt>
+    <dgm:pt modelId="{094EC078-1A83-45E4-828D-A0FD544A7394}" type="parTrans" cxnId="{35A3F536-2A9E-4F86-886C-AC73E257B914}">
+      <dgm:prSet/>
+      <dgm:spPr/>
+      <dgm:t>
+        <a:bodyPr/>
+        <a:lstStyle/>
+        <a:p>
+          <a:endParaRPr lang="en-GB"/>
+        </a:p>
+      </dgm:t>
+    </dgm:pt>
+    <dgm:pt modelId="{6D238BC5-9FC9-4CF2-A6DE-6EEB19B4FB91}" type="sibTrans" cxnId="{35A3F536-2A9E-4F86-886C-AC73E257B914}">
+      <dgm:prSet/>
+      <dgm:spPr/>
+      <dgm:t>
+        <a:bodyPr/>
+        <a:lstStyle/>
+        <a:p>
+          <a:endParaRPr lang="en-GB"/>
+        </a:p>
+      </dgm:t>
+    </dgm:pt>
+    <dgm:pt modelId="{37B6806F-A166-46BF-8B48-10367261F274}">
+      <dgm:prSet phldrT="[Text]" phldr="1"/>
+      <dgm:spPr/>
+      <dgm:t>
+        <a:bodyPr/>
+        <a:lstStyle/>
+        <a:p>
+          <a:endParaRPr lang="en-GB"/>
+        </a:p>
+      </dgm:t>
+    </dgm:pt>
+    <dgm:pt modelId="{425E6594-0B1C-49FD-B9B4-D8BEF0DB44A1}" type="parTrans" cxnId="{5D6F4EB2-5CEE-4FE1-9E63-5C8C5C39B7E7}">
+      <dgm:prSet/>
+      <dgm:spPr/>
+      <dgm:t>
+        <a:bodyPr/>
+        <a:lstStyle/>
+        <a:p>
+          <a:endParaRPr lang="en-GB"/>
+        </a:p>
+      </dgm:t>
+    </dgm:pt>
+    <dgm:pt modelId="{3B63831D-E529-4E6B-B0D6-0BA094E8998A}" type="sibTrans" cxnId="{5D6F4EB2-5CEE-4FE1-9E63-5C8C5C39B7E7}">
+      <dgm:prSet/>
+      <dgm:spPr/>
+      <dgm:t>
+        <a:bodyPr/>
+        <a:lstStyle/>
+        <a:p>
+          <a:endParaRPr lang="en-GB"/>
+        </a:p>
+      </dgm:t>
+    </dgm:pt>
+    <dgm:pt modelId="{BFEADAFA-5ED6-437A-B7C7-B3AC183C45FA}" type="pres">
+      <dgm:prSet presAssocID="{721B9260-7735-4D02-8489-5CFABED8A0B9}" presName="diagram" presStyleCnt="0">
+        <dgm:presLayoutVars>
+          <dgm:dir/>
+          <dgm:resizeHandles val="exact"/>
+        </dgm:presLayoutVars>
+      </dgm:prSet>
+      <dgm:spPr/>
+    </dgm:pt>
+    <dgm:pt modelId="{07EFEEEE-529B-4236-96B6-578F0E83FB4F}" type="pres">
+      <dgm:prSet presAssocID="{6F0ED4AC-889A-42B4-A49D-9038CE31F0CF}" presName="node" presStyleLbl="node1" presStyleIdx="0" presStyleCnt="5">
+        <dgm:presLayoutVars>
+          <dgm:bulletEnabled val="1"/>
+        </dgm:presLayoutVars>
+      </dgm:prSet>
+      <dgm:spPr/>
+    </dgm:pt>
+    <dgm:pt modelId="{E1C42E04-D336-4BBA-A9E2-6477B19717DC}" type="pres">
+      <dgm:prSet presAssocID="{0589BE17-03DC-4D89-926F-76C666D6385E}" presName="sibTrans" presStyleCnt="0"/>
+      <dgm:spPr/>
+    </dgm:pt>
+    <dgm:pt modelId="{97DC9B08-1FE2-4523-8D06-6E05CD043A6B}" type="pres">
+      <dgm:prSet presAssocID="{D972976D-7A66-40B5-9571-5EC2F288E8B8}" presName="node" presStyleLbl="node1" presStyleIdx="1" presStyleCnt="5">
+        <dgm:presLayoutVars>
+          <dgm:bulletEnabled val="1"/>
+        </dgm:presLayoutVars>
+      </dgm:prSet>
+      <dgm:spPr/>
+    </dgm:pt>
+    <dgm:pt modelId="{C815021A-262A-4FB7-BEEB-C7475C813ED2}" type="pres">
+      <dgm:prSet presAssocID="{E2CFD4B9-19EA-4705-A478-023A83235BB4}" presName="sibTrans" presStyleCnt="0"/>
+      <dgm:spPr/>
+    </dgm:pt>
+    <dgm:pt modelId="{453ACD88-DC6D-4208-9D2E-186FAA1A0252}" type="pres">
+      <dgm:prSet presAssocID="{0A9909FD-3CD0-4768-A83F-FA1D7D9BC6E8}" presName="node" presStyleLbl="node1" presStyleIdx="2" presStyleCnt="5">
+        <dgm:presLayoutVars>
+          <dgm:bulletEnabled val="1"/>
+        </dgm:presLayoutVars>
+      </dgm:prSet>
+      <dgm:spPr/>
+    </dgm:pt>
+    <dgm:pt modelId="{1CE0C044-45E7-4F24-BE5A-7A3D7DA61810}" type="pres">
+      <dgm:prSet presAssocID="{1CBFA46C-4F40-46C0-8DBE-6941CA9D2A16}" presName="sibTrans" presStyleCnt="0"/>
+      <dgm:spPr/>
+    </dgm:pt>
+    <dgm:pt modelId="{6137761A-4925-4A91-8312-2404C35276C3}" type="pres">
+      <dgm:prSet presAssocID="{28DA75F3-F3A8-4941-AC42-5D58DF276B71}" presName="node" presStyleLbl="node1" presStyleIdx="3" presStyleCnt="5">
+        <dgm:presLayoutVars>
+          <dgm:bulletEnabled val="1"/>
+        </dgm:presLayoutVars>
+      </dgm:prSet>
+      <dgm:spPr/>
+    </dgm:pt>
+    <dgm:pt modelId="{C379829C-ED11-40E6-8E8B-24E832F669A6}" type="pres">
+      <dgm:prSet presAssocID="{6D238BC5-9FC9-4CF2-A6DE-6EEB19B4FB91}" presName="sibTrans" presStyleCnt="0"/>
+      <dgm:spPr/>
+    </dgm:pt>
+    <dgm:pt modelId="{D6627C71-5542-4924-9A6A-273E1BEFC5B4}" type="pres">
+      <dgm:prSet presAssocID="{37B6806F-A166-46BF-8B48-10367261F274}" presName="node" presStyleLbl="node1" presStyleIdx="4" presStyleCnt="5">
+        <dgm:presLayoutVars>
+          <dgm:bulletEnabled val="1"/>
+        </dgm:presLayoutVars>
+      </dgm:prSet>
+      <dgm:spPr/>
+    </dgm:pt>
+  </dgm:ptLst>
+  <dgm:cxnLst>
+    <dgm:cxn modelId="{0CEFC925-EF6E-4026-AAC5-18ED69742803}" srcId="{721B9260-7735-4D02-8489-5CFABED8A0B9}" destId="{6F0ED4AC-889A-42B4-A49D-9038CE31F0CF}" srcOrd="0" destOrd="0" parTransId="{5A43BE26-82FF-4634-9B88-6906B4411B60}" sibTransId="{0589BE17-03DC-4D89-926F-76C666D6385E}"/>
+    <dgm:cxn modelId="{35A3F536-2A9E-4F86-886C-AC73E257B914}" srcId="{721B9260-7735-4D02-8489-5CFABED8A0B9}" destId="{28DA75F3-F3A8-4941-AC42-5D58DF276B71}" srcOrd="3" destOrd="0" parTransId="{094EC078-1A83-45E4-828D-A0FD544A7394}" sibTransId="{6D238BC5-9FC9-4CF2-A6DE-6EEB19B4FB91}"/>
+    <dgm:cxn modelId="{CAA85950-28EA-4FD7-8898-FA2F59EBA6A6}" srcId="{721B9260-7735-4D02-8489-5CFABED8A0B9}" destId="{0A9909FD-3CD0-4768-A83F-FA1D7D9BC6E8}" srcOrd="2" destOrd="0" parTransId="{4E2521D5-FBB0-44BB-B11F-25F76D642DF7}" sibTransId="{1CBFA46C-4F40-46C0-8DBE-6941CA9D2A16}"/>
+    <dgm:cxn modelId="{CEFF6671-3113-4AAE-BAB5-DA9A67E6D306}" type="presOf" srcId="{37B6806F-A166-46BF-8B48-10367261F274}" destId="{D6627C71-5542-4924-9A6A-273E1BEFC5B4}" srcOrd="0" destOrd="0" presId="urn:microsoft.com/office/officeart/2005/8/layout/default"/>
+    <dgm:cxn modelId="{193E405A-8437-4F1C-B44B-F83EE4EFA880}" type="presOf" srcId="{721B9260-7735-4D02-8489-5CFABED8A0B9}" destId="{BFEADAFA-5ED6-437A-B7C7-B3AC183C45FA}" srcOrd="0" destOrd="0" presId="urn:microsoft.com/office/officeart/2005/8/layout/default"/>
+    <dgm:cxn modelId="{DBED6992-787C-4879-81B9-33C68BF5A958}" type="presOf" srcId="{D972976D-7A66-40B5-9571-5EC2F288E8B8}" destId="{97DC9B08-1FE2-4523-8D06-6E05CD043A6B}" srcOrd="0" destOrd="0" presId="urn:microsoft.com/office/officeart/2005/8/layout/default"/>
+    <dgm:cxn modelId="{1F33939F-BC23-4D06-B9E4-551C64D1DF98}" type="presOf" srcId="{28DA75F3-F3A8-4941-AC42-5D58DF276B71}" destId="{6137761A-4925-4A91-8312-2404C35276C3}" srcOrd="0" destOrd="0" presId="urn:microsoft.com/office/officeart/2005/8/layout/default"/>
+    <dgm:cxn modelId="{5D6F4EB2-5CEE-4FE1-9E63-5C8C5C39B7E7}" srcId="{721B9260-7735-4D02-8489-5CFABED8A0B9}" destId="{37B6806F-A166-46BF-8B48-10367261F274}" srcOrd="4" destOrd="0" parTransId="{425E6594-0B1C-49FD-B9B4-D8BEF0DB44A1}" sibTransId="{3B63831D-E529-4E6B-B0D6-0BA094E8998A}"/>
+    <dgm:cxn modelId="{8924D8DE-F453-4DD0-8D09-E5F63FD39DDC}" type="presOf" srcId="{6F0ED4AC-889A-42B4-A49D-9038CE31F0CF}" destId="{07EFEEEE-529B-4236-96B6-578F0E83FB4F}" srcOrd="0" destOrd="0" presId="urn:microsoft.com/office/officeart/2005/8/layout/default"/>
+    <dgm:cxn modelId="{81BFBBE3-0C47-4EFC-898C-910122AE3CCE}" type="presOf" srcId="{0A9909FD-3CD0-4768-A83F-FA1D7D9BC6E8}" destId="{453ACD88-DC6D-4208-9D2E-186FAA1A0252}" srcOrd="0" destOrd="0" presId="urn:microsoft.com/office/officeart/2005/8/layout/default"/>
+    <dgm:cxn modelId="{E03650F1-B8C3-4B0F-A97B-D5D209E6734A}" srcId="{721B9260-7735-4D02-8489-5CFABED8A0B9}" destId="{D972976D-7A66-40B5-9571-5EC2F288E8B8}" srcOrd="1" destOrd="0" parTransId="{F7BADCEA-E43E-4EB3-B016-6E83153B334E}" sibTransId="{E2CFD4B9-19EA-4705-A478-023A83235BB4}"/>
+    <dgm:cxn modelId="{472EBAC5-68CD-43F8-9F39-E0247FFCBD61}" type="presParOf" srcId="{BFEADAFA-5ED6-437A-B7C7-B3AC183C45FA}" destId="{07EFEEEE-529B-4236-96B6-578F0E83FB4F}" srcOrd="0" destOrd="0" presId="urn:microsoft.com/office/officeart/2005/8/layout/default"/>
+    <dgm:cxn modelId="{6CAF02E3-08D7-4215-9E48-FE6E7B1E8F2B}" type="presParOf" srcId="{BFEADAFA-5ED6-437A-B7C7-B3AC183C45FA}" destId="{E1C42E04-D336-4BBA-A9E2-6477B19717DC}" srcOrd="1" destOrd="0" presId="urn:microsoft.com/office/officeart/2005/8/layout/default"/>
+    <dgm:cxn modelId="{948236CE-4D5C-4951-9BB2-C1E96B1FD119}" type="presParOf" srcId="{BFEADAFA-5ED6-437A-B7C7-B3AC183C45FA}" destId="{97DC9B08-1FE2-4523-8D06-6E05CD043A6B}" srcOrd="2" destOrd="0" presId="urn:microsoft.com/office/officeart/2005/8/layout/default"/>
+    <dgm:cxn modelId="{5BE204DC-4A35-4352-AB91-E044D4D9339A}" type="presParOf" srcId="{BFEADAFA-5ED6-437A-B7C7-B3AC183C45FA}" destId="{C815021A-262A-4FB7-BEEB-C7475C813ED2}" srcOrd="3" destOrd="0" presId="urn:microsoft.com/office/officeart/2005/8/layout/default"/>
+    <dgm:cxn modelId="{922D14B8-24B4-498E-8202-48954BABB59A}" type="presParOf" srcId="{BFEADAFA-5ED6-437A-B7C7-B3AC183C45FA}" destId="{453ACD88-DC6D-4208-9D2E-186FAA1A0252}" srcOrd="4" destOrd="0" presId="urn:microsoft.com/office/officeart/2005/8/layout/default"/>
+    <dgm:cxn modelId="{9C1CD28E-EC21-432F-A060-ABC49F18A033}" type="presParOf" srcId="{BFEADAFA-5ED6-437A-B7C7-B3AC183C45FA}" destId="{1CE0C044-45E7-4F24-BE5A-7A3D7DA61810}" srcOrd="5" destOrd="0" presId="urn:microsoft.com/office/officeart/2005/8/layout/default"/>
+    <dgm:cxn modelId="{3342DF08-4B39-4278-AFA2-C981A06E21B3}" type="presParOf" srcId="{BFEADAFA-5ED6-437A-B7C7-B3AC183C45FA}" destId="{6137761A-4925-4A91-8312-2404C35276C3}" srcOrd="6" destOrd="0" presId="urn:microsoft.com/office/officeart/2005/8/layout/default"/>
+    <dgm:cxn modelId="{B3EC25B8-2A40-44A9-9FE2-D7556DD44532}" type="presParOf" srcId="{BFEADAFA-5ED6-437A-B7C7-B3AC183C45FA}" destId="{C379829C-ED11-40E6-8E8B-24E832F669A6}" srcOrd="7" destOrd="0" presId="urn:microsoft.com/office/officeart/2005/8/layout/default"/>
+    <dgm:cxn modelId="{53CED594-B955-475C-ABC1-7BF935546327}" type="presParOf" srcId="{BFEADAFA-5ED6-437A-B7C7-B3AC183C45FA}" destId="{D6627C71-5542-4924-9A6A-273E1BEFC5B4}" srcOrd="8" destOrd="0" presId="urn:microsoft.com/office/officeart/2005/8/layout/default"/>
+  </dgm:cxnLst>
+  <dgm:bg/>
+  <dgm:whole/>
+  <dgm:extLst>
+    <a:ext uri="http://schemas.microsoft.com/office/drawing/2008/diagram">
+      <dsp:dataModelExt xmlns:dsp="http://schemas.microsoft.com/office/drawing/2008/diagram" relId="rId8" minVer="http://schemas.openxmlformats.org/drawingml/2006/diagram"/>
+    </a:ext>
+  </dgm:extLst>
+</dgm:dataModel>
+</file>
+
+<file path=word/diagrams/drawing1.xml><?xml version="1.0" encoding="utf-8"?>
+<dsp:drawing xmlns:dgm="http://schemas.openxmlformats.org/drawingml/2006/diagram" xmlns:dsp="http://schemas.microsoft.com/office/drawing/2008/diagram" xmlns:a="http://schemas.openxmlformats.org/drawingml/2006/main">
+  <dsp:spTree>
+    <dsp:nvGrpSpPr>
+      <dsp:cNvPr id="0" name=""/>
+      <dsp:cNvGrpSpPr/>
+    </dsp:nvGrpSpPr>
+    <dsp:grpSpPr/>
+    <dsp:sp modelId="{07EFEEEE-529B-4236-96B6-578F0E83FB4F}">
+      <dsp:nvSpPr>
+        <dsp:cNvPr id="0" name=""/>
+        <dsp:cNvSpPr/>
+      </dsp:nvSpPr>
+      <dsp:spPr>
+        <a:xfrm>
+          <a:off x="0" y="485774"/>
+          <a:ext cx="1714499" cy="1028700"/>
+        </a:xfrm>
+        <a:prstGeom prst="rect">
+          <a:avLst/>
+        </a:prstGeom>
+        <a:solidFill>
+          <a:schemeClr val="accent1">
+            <a:hueOff val="0"/>
+            <a:satOff val="0"/>
+            <a:lumOff val="0"/>
+            <a:alphaOff val="0"/>
+          </a:schemeClr>
+        </a:solidFill>
+        <a:ln w="12700" cap="flat" cmpd="sng" algn="ctr">
+          <a:solidFill>
+            <a:schemeClr val="lt1">
+              <a:hueOff val="0"/>
+              <a:satOff val="0"/>
+              <a:lumOff val="0"/>
+              <a:alphaOff val="0"/>
+            </a:schemeClr>
+          </a:solidFill>
+          <a:prstDash val="solid"/>
+          <a:miter lim="800000"/>
+        </a:ln>
+        <a:effectLst/>
+      </dsp:spPr>
+      <dsp:style>
+        <a:lnRef idx="2">
+          <a:scrgbClr r="0" g="0" b="0"/>
+        </a:lnRef>
+        <a:fillRef idx="1">
+          <a:scrgbClr r="0" g="0" b="0"/>
+        </a:fillRef>
+        <a:effectRef idx="0">
+          <a:scrgbClr r="0" g="0" b="0"/>
+        </a:effectRef>
+        <a:fontRef idx="minor">
+          <a:schemeClr val="lt1"/>
+        </a:fontRef>
+      </dsp:style>
+      <dsp:txBody>
+        <a:bodyPr spcFirstLastPara="0" vert="horz" wrap="square" lIns="179070" tIns="179070" rIns="179070" bIns="179070" numCol="1" spcCol="1270" anchor="ctr" anchorCtr="0">
+          <a:noAutofit/>
+        </a:bodyPr>
+        <a:lstStyle/>
+        <a:p>
+          <a:pPr marL="0" lvl="0" indent="0" algn="ctr" defTabSz="2089150">
+            <a:lnSpc>
+              <a:spcPct val="90000"/>
+            </a:lnSpc>
+            <a:spcBef>
+              <a:spcPct val="0"/>
+            </a:spcBef>
+            <a:spcAft>
+              <a:spcPct val="35000"/>
+            </a:spcAft>
+            <a:buNone/>
+          </a:pPr>
+          <a:endParaRPr lang="en-GB" sz="4700" kern="1200"/>
+        </a:p>
+      </dsp:txBody>
+      <dsp:txXfrm>
+        <a:off x="0" y="485774"/>
+        <a:ext cx="1714499" cy="1028700"/>
+      </dsp:txXfrm>
+    </dsp:sp>
+    <dsp:sp modelId="{97DC9B08-1FE2-4523-8D06-6E05CD043A6B}">
+      <dsp:nvSpPr>
+        <dsp:cNvPr id="0" name=""/>
+        <dsp:cNvSpPr/>
+      </dsp:nvSpPr>
+      <dsp:spPr>
+        <a:xfrm>
+          <a:off x="1885950" y="485774"/>
+          <a:ext cx="1714499" cy="1028700"/>
+        </a:xfrm>
+        <a:prstGeom prst="rect">
+          <a:avLst/>
+        </a:prstGeom>
+        <a:solidFill>
+          <a:schemeClr val="accent1">
+            <a:hueOff val="0"/>
+            <a:satOff val="0"/>
+            <a:lumOff val="0"/>
+            <a:alphaOff val="0"/>
+          </a:schemeClr>
+        </a:solidFill>
+        <a:ln w="12700" cap="flat" cmpd="sng" algn="ctr">
+          <a:solidFill>
+            <a:schemeClr val="lt1">
+              <a:hueOff val="0"/>
+              <a:satOff val="0"/>
+              <a:lumOff val="0"/>
+              <a:alphaOff val="0"/>
+            </a:schemeClr>
+          </a:solidFill>
+          <a:prstDash val="solid"/>
+          <a:miter lim="800000"/>
+        </a:ln>
+        <a:effectLst/>
+      </dsp:spPr>
+      <dsp:style>
+        <a:lnRef idx="2">
+          <a:scrgbClr r="0" g="0" b="0"/>
+        </a:lnRef>
+        <a:fillRef idx="1">
+          <a:scrgbClr r="0" g="0" b="0"/>
+        </a:fillRef>
+        <a:effectRef idx="0">
+          <a:scrgbClr r="0" g="0" b="0"/>
+        </a:effectRef>
+        <a:fontRef idx="minor">
+          <a:schemeClr val="lt1"/>
+        </a:fontRef>
+      </dsp:style>
+      <dsp:txBody>
+        <a:bodyPr spcFirstLastPara="0" vert="horz" wrap="square" lIns="179070" tIns="179070" rIns="179070" bIns="179070" numCol="1" spcCol="1270" anchor="ctr" anchorCtr="0">
+          <a:noAutofit/>
+        </a:bodyPr>
+        <a:lstStyle/>
+        <a:p>
+          <a:pPr marL="0" lvl="0" indent="0" algn="ctr" defTabSz="2089150">
+            <a:lnSpc>
+              <a:spcPct val="90000"/>
+            </a:lnSpc>
+            <a:spcBef>
+              <a:spcPct val="0"/>
+            </a:spcBef>
+            <a:spcAft>
+              <a:spcPct val="35000"/>
+            </a:spcAft>
+            <a:buNone/>
+          </a:pPr>
+          <a:r>
+            <a:rPr lang="en-GB" sz="4700" kern="1200"/>
+            <a:t>test</a:t>
+          </a:r>
+        </a:p>
+      </dsp:txBody>
+      <dsp:txXfrm>
+        <a:off x="1885950" y="485774"/>
+        <a:ext cx="1714499" cy="1028700"/>
+      </dsp:txXfrm>
+    </dsp:sp>
+    <dsp:sp modelId="{453ACD88-DC6D-4208-9D2E-186FAA1A0252}">
+      <dsp:nvSpPr>
+        <dsp:cNvPr id="0" name=""/>
+        <dsp:cNvSpPr/>
+      </dsp:nvSpPr>
+      <dsp:spPr>
+        <a:xfrm>
+          <a:off x="3771900" y="485774"/>
+          <a:ext cx="1714499" cy="1028700"/>
+        </a:xfrm>
+        <a:prstGeom prst="rect">
+          <a:avLst/>
+        </a:prstGeom>
+        <a:solidFill>
+          <a:schemeClr val="accent1">
+            <a:hueOff val="0"/>
+            <a:satOff val="0"/>
+            <a:lumOff val="0"/>
+            <a:alphaOff val="0"/>
+          </a:schemeClr>
+        </a:solidFill>
+        <a:ln w="12700" cap="flat" cmpd="sng" algn="ctr">
+          <a:solidFill>
+            <a:schemeClr val="lt1">
+              <a:hueOff val="0"/>
+              <a:satOff val="0"/>
+              <a:lumOff val="0"/>
+              <a:alphaOff val="0"/>
+            </a:schemeClr>
+          </a:solidFill>
+          <a:prstDash val="solid"/>
+          <a:miter lim="800000"/>
+        </a:ln>
+        <a:effectLst/>
+      </dsp:spPr>
+      <dsp:style>
+        <a:lnRef idx="2">
+          <a:scrgbClr r="0" g="0" b="0"/>
+        </a:lnRef>
+        <a:fillRef idx="1">
+          <a:scrgbClr r="0" g="0" b="0"/>
+        </a:fillRef>
+        <a:effectRef idx="0">
+          <a:scrgbClr r="0" g="0" b="0"/>
+        </a:effectRef>
+        <a:fontRef idx="minor">
+          <a:schemeClr val="lt1"/>
+        </a:fontRef>
+      </dsp:style>
+      <dsp:txBody>
+        <a:bodyPr spcFirstLastPara="0" vert="horz" wrap="square" lIns="179070" tIns="179070" rIns="179070" bIns="179070" numCol="1" spcCol="1270" anchor="ctr" anchorCtr="0">
+          <a:noAutofit/>
+        </a:bodyPr>
+        <a:lstStyle/>
+        <a:p>
+          <a:pPr marL="0" lvl="0" indent="0" algn="ctr" defTabSz="2089150">
+            <a:lnSpc>
+              <a:spcPct val="90000"/>
+            </a:lnSpc>
+            <a:spcBef>
+              <a:spcPct val="0"/>
+            </a:spcBef>
+            <a:spcAft>
+              <a:spcPct val="35000"/>
+            </a:spcAft>
+            <a:buNone/>
+          </a:pPr>
+          <a:endParaRPr lang="en-GB" sz="4700" kern="1200"/>
+        </a:p>
+      </dsp:txBody>
+      <dsp:txXfrm>
+        <a:off x="3771900" y="485774"/>
+        <a:ext cx="1714499" cy="1028700"/>
+      </dsp:txXfrm>
+    </dsp:sp>
+    <dsp:sp modelId="{6137761A-4925-4A91-8312-2404C35276C3}">
+      <dsp:nvSpPr>
+        <dsp:cNvPr id="0" name=""/>
+        <dsp:cNvSpPr/>
+      </dsp:nvSpPr>
+      <dsp:spPr>
+        <a:xfrm>
+          <a:off x="942975" y="1685925"/>
+          <a:ext cx="1714499" cy="1028700"/>
+        </a:xfrm>
+        <a:prstGeom prst="rect">
+          <a:avLst/>
+        </a:prstGeom>
+        <a:solidFill>
+          <a:schemeClr val="accent1">
+            <a:hueOff val="0"/>
+            <a:satOff val="0"/>
+            <a:lumOff val="0"/>
+            <a:alphaOff val="0"/>
+          </a:schemeClr>
+        </a:solidFill>
+        <a:ln w="12700" cap="flat" cmpd="sng" algn="ctr">
+          <a:solidFill>
+            <a:schemeClr val="lt1">
+              <a:hueOff val="0"/>
+              <a:satOff val="0"/>
+              <a:lumOff val="0"/>
+              <a:alphaOff val="0"/>
+            </a:schemeClr>
+          </a:solidFill>
+          <a:prstDash val="solid"/>
+          <a:miter lim="800000"/>
+        </a:ln>
+        <a:effectLst/>
+      </dsp:spPr>
+      <dsp:style>
+        <a:lnRef idx="2">
+          <a:scrgbClr r="0" g="0" b="0"/>
+        </a:lnRef>
+        <a:fillRef idx="1">
+          <a:scrgbClr r="0" g="0" b="0"/>
+        </a:fillRef>
+        <a:effectRef idx="0">
+          <a:scrgbClr r="0" g="0" b="0"/>
+        </a:effectRef>
+        <a:fontRef idx="minor">
+          <a:schemeClr val="lt1"/>
+        </a:fontRef>
+      </dsp:style>
+      <dsp:txBody>
+        <a:bodyPr spcFirstLastPara="0" vert="horz" wrap="square" lIns="179070" tIns="179070" rIns="179070" bIns="179070" numCol="1" spcCol="1270" anchor="ctr" anchorCtr="0">
+          <a:noAutofit/>
+        </a:bodyPr>
+        <a:lstStyle/>
+        <a:p>
+          <a:pPr marL="0" lvl="0" indent="0" algn="ctr" defTabSz="2089150">
+            <a:lnSpc>
+              <a:spcPct val="90000"/>
+            </a:lnSpc>
+            <a:spcBef>
+              <a:spcPct val="0"/>
+            </a:spcBef>
+            <a:spcAft>
+              <a:spcPct val="35000"/>
+            </a:spcAft>
+            <a:buNone/>
+          </a:pPr>
+          <a:endParaRPr lang="en-GB" sz="4700" kern="1200"/>
+        </a:p>
+      </dsp:txBody>
+      <dsp:txXfrm>
+        <a:off x="942975" y="1685925"/>
+        <a:ext cx="1714499" cy="1028700"/>
+      </dsp:txXfrm>
+    </dsp:sp>
+    <dsp:sp modelId="{D6627C71-5542-4924-9A6A-273E1BEFC5B4}">
+      <dsp:nvSpPr>
+        <dsp:cNvPr id="0" name=""/>
+        <dsp:cNvSpPr/>
+      </dsp:nvSpPr>
+      <dsp:spPr>
+        <a:xfrm>
+          <a:off x="2828925" y="1685925"/>
+          <a:ext cx="1714499" cy="1028700"/>
+        </a:xfrm>
+        <a:prstGeom prst="rect">
+          <a:avLst/>
+        </a:prstGeom>
+        <a:solidFill>
+          <a:schemeClr val="accent1">
+            <a:hueOff val="0"/>
+            <a:satOff val="0"/>
+            <a:lumOff val="0"/>
+            <a:alphaOff val="0"/>
+          </a:schemeClr>
+        </a:solidFill>
+        <a:ln w="12700" cap="flat" cmpd="sng" algn="ctr">
+          <a:solidFill>
+            <a:schemeClr val="lt1">
+              <a:hueOff val="0"/>
+              <a:satOff val="0"/>
+              <a:lumOff val="0"/>
+              <a:alphaOff val="0"/>
+            </a:schemeClr>
+          </a:solidFill>
+          <a:prstDash val="solid"/>
+          <a:miter lim="800000"/>
+        </a:ln>
+        <a:effectLst/>
+      </dsp:spPr>
+      <dsp:style>
+        <a:lnRef idx="2">
+          <a:scrgbClr r="0" g="0" b="0"/>
+        </a:lnRef>
+        <a:fillRef idx="1">
+          <a:scrgbClr r="0" g="0" b="0"/>
+        </a:fillRef>
+        <a:effectRef idx="0">
+          <a:scrgbClr r="0" g="0" b="0"/>
+        </a:effectRef>
+        <a:fontRef idx="minor">
+          <a:schemeClr val="lt1"/>
+        </a:fontRef>
+      </dsp:style>
+      <dsp:txBody>
+        <a:bodyPr spcFirstLastPara="0" vert="horz" wrap="square" lIns="179070" tIns="179070" rIns="179070" bIns="179070" numCol="1" spcCol="1270" anchor="ctr" anchorCtr="0">
+          <a:noAutofit/>
+        </a:bodyPr>
+        <a:lstStyle/>
+        <a:p>
+          <a:pPr marL="0" lvl="0" indent="0" algn="ctr" defTabSz="2089150">
+            <a:lnSpc>
+              <a:spcPct val="90000"/>
+            </a:lnSpc>
+            <a:spcBef>
+              <a:spcPct val="0"/>
+            </a:spcBef>
+            <a:spcAft>
+              <a:spcPct val="35000"/>
+            </a:spcAft>
+            <a:buNone/>
+          </a:pPr>
+          <a:endParaRPr lang="en-GB" sz="4700" kern="1200"/>
+        </a:p>
+      </dsp:txBody>
+      <dsp:txXfrm>
+        <a:off x="2828925" y="1685925"/>
+        <a:ext cx="1714499" cy="1028700"/>
+      </dsp:txXfrm>
+    </dsp:sp>
+  </dsp:spTree>
+</dsp:drawing>
+</file>
+
+<file path=word/diagrams/layout1.xml><?xml version="1.0" encoding="utf-8"?>
+<dgm:layoutDef xmlns:dgm="http://schemas.openxmlformats.org/drawingml/2006/diagram" xmlns:a="http://schemas.openxmlformats.org/drawingml/2006/main" uniqueId="urn:microsoft.com/office/officeart/2005/8/layout/default">
+  <dgm:title val=""/>
+  <dgm:desc val=""/>
+  <dgm:catLst>
+    <dgm:cat type="list" pri="400"/>
+  </dgm:catLst>
+  <dgm:sampData>
+    <dgm:dataModel>
+      <dgm:ptLst>
+        <dgm:pt modelId="0" type="doc"/>
+        <dgm:pt modelId="1">
+          <dgm:prSet phldr="1"/>
+        </dgm:pt>
+        <dgm:pt modelId="2">
+          <dgm:prSet phldr="1"/>
+        </dgm:pt>
+        <dgm:pt modelId="3">
+          <dgm:prSet phldr="1"/>
+        </dgm:pt>
+        <dgm:pt modelId="4">
+          <dgm:prSet phldr="1"/>
+        </dgm:pt>
+        <dgm:pt modelId="5">
+          <dgm:prSet phldr="1"/>
+        </dgm:pt>
+      </dgm:ptLst>
+      <dgm:cxnLst>
+        <dgm:cxn modelId="6" srcId="0" destId="1" srcOrd="0" destOrd="0"/>
+        <dgm:cxn modelId="7" srcId="0" destId="2" srcOrd="1" destOrd="0"/>
+        <dgm:cxn modelId="8" srcId="0" destId="3" srcOrd="2" destOrd="0"/>
+        <dgm:cxn modelId="9" srcId="0" destId="4" srcOrd="3" destOrd="0"/>
+        <dgm:cxn modelId="10" srcId="0" destId="5" srcOrd="4" destOrd="0"/>
+      </dgm:cxnLst>
+      <dgm:bg/>
+      <dgm:whole/>
+    </dgm:dataModel>
+  </dgm:sampData>
+  <dgm:styleData>
+    <dgm:dataModel>
+      <dgm:ptLst>
+        <dgm:pt modelId="0" type="doc"/>
+        <dgm:pt modelId="1"/>
+        <dgm:pt modelId="2"/>
+      </dgm:ptLst>
+      <dgm:cxnLst>
+        <dgm:cxn modelId="3" srcId="0" destId="1" srcOrd="0" destOrd="0"/>
+        <dgm:cxn modelId="4" srcId="0" destId="2" srcOrd="1" destOrd="0"/>
+      </dgm:cxnLst>
+      <dgm:bg/>
+      <dgm:whole/>
+    </dgm:dataModel>
+  </dgm:styleData>
+  <dgm:clrData>
+    <dgm:dataModel>
+      <dgm:ptLst>
+        <dgm:pt modelId="0" type="doc"/>
+        <dgm:pt modelId="1"/>
+        <dgm:pt modelId="2"/>
+        <dgm:pt modelId="3"/>
+        <dgm:pt modelId="4"/>
+        <dgm:pt modelId="5"/>
+        <dgm:pt modelId="6"/>
+      </dgm:ptLst>
+      <dgm:cxnLst>
+        <dgm:cxn modelId="7" srcId="0" destId="1" srcOrd="0" destOrd="0"/>
+        <dgm:cxn modelId="8" srcId="0" destId="2" srcOrd="1" destOrd="0"/>
+        <dgm:cxn modelId="9" srcId="0" destId="3" srcOrd="2" destOrd="0"/>
+        <dgm:cxn modelId="10" srcId="0" destId="4" srcOrd="3" destOrd="0"/>
+        <dgm:cxn modelId="11" srcId="0" destId="5" srcOrd="4" destOrd="0"/>
+        <dgm:cxn modelId="12" srcId="0" destId="6" srcOrd="5" destOrd="0"/>
+      </dgm:cxnLst>
+      <dgm:bg/>
+      <dgm:whole/>
+    </dgm:dataModel>
+  </dgm:clrData>
+  <dgm:layoutNode name="diagram">
+    <dgm:varLst>
+      <dgm:dir/>
+      <dgm:resizeHandles val="exact"/>
+    </dgm:varLst>
+    <dgm:choose name="Name0">
+      <dgm:if name="Name1" func="var" arg="dir" op="equ" val="norm">
+        <dgm:alg type="snake">
+          <dgm:param type="grDir" val="tL"/>
+          <dgm:param type="flowDir" val="row"/>
+          <dgm:param type="contDir" val="sameDir"/>
+          <dgm:param type="off" val="ctr"/>
+        </dgm:alg>
+      </dgm:if>
+      <dgm:else name="Name2">
+        <dgm:alg type="snake">
+          <dgm:param type="grDir" val="tR"/>
+          <dgm:param type="flowDir" val="row"/>
+          <dgm:param type="contDir" val="sameDir"/>
+          <dgm:param type="off" val="ctr"/>
+        </dgm:alg>
+      </dgm:else>
+    </dgm:choose>
+    <dgm:shape xmlns:r="http://schemas.openxmlformats.org/officeDocument/2006/relationships" r:blip="">
+      <dgm:adjLst/>
+    </dgm:shape>
+    <dgm:presOf/>
+    <dgm:constrLst>
+      <dgm:constr type="w" for="ch" forName="node" refType="w"/>
+      <dgm:constr type="h" for="ch" forName="node" refType="w" refFor="ch" refForName="node" fact="0.6"/>
+      <dgm:constr type="w" for="ch" forName="sibTrans" refType="w" refFor="ch" refForName="node" fact="0.1"/>
+      <dgm:constr type="sp" refType="w" refFor="ch" refForName="sibTrans"/>
+      <dgm:constr type="primFontSz" for="ch" forName="node" op="equ" val="65"/>
+    </dgm:constrLst>
+    <dgm:ruleLst/>
+    <dgm:forEach name="Name3" axis="ch" ptType="node">
+      <dgm:layoutNode name="node">
+        <dgm:varLst>
+          <dgm:bulletEnabled val="1"/>
+        </dgm:varLst>
+        <dgm:alg type="tx"/>
+        <dgm:shape xmlns:r="http://schemas.openxmlformats.org/officeDocument/2006/relationships" type="rect" r:blip="">
+          <dgm:adjLst/>
+        </dgm:shape>
+        <dgm:presOf axis="desOrSelf" ptType="node"/>
+        <dgm:constrLst>
+          <dgm:constr type="lMarg" refType="primFontSz" fact="0.3"/>
+          <dgm:constr type="rMarg" refType="primFontSz" fact="0.3"/>
+          <dgm:constr type="tMarg" refType="primFontSz" fact="0.3"/>
+          <dgm:constr type="bMarg" refType="primFontSz" fact="0.3"/>
+        </dgm:constrLst>
+        <dgm:ruleLst>
+          <dgm:rule type="primFontSz" val="5" fact="NaN" max="NaN"/>
+        </dgm:ruleLst>
+      </dgm:layoutNode>
+      <dgm:forEach name="Name4" axis="followSib" ptType="sibTrans" cnt="1">
+        <dgm:layoutNode name="sibTrans">
+          <dgm:alg type="sp"/>
+          <dgm:shape xmlns:r="http://schemas.openxmlformats.org/officeDocument/2006/relationships" r:blip="">
+            <dgm:adjLst/>
+          </dgm:shape>
+          <dgm:presOf/>
+          <dgm:constrLst/>
+          <dgm:ruleLst/>
+        </dgm:layoutNode>
+      </dgm:forEach>
+    </dgm:forEach>
+  </dgm:layoutNode>
+</dgm:layoutDef>
+</file>
+
+<file path=word/diagrams/quickStyle1.xml><?xml version="1.0" encoding="utf-8"?>
+<dgm:styleDef xmlns:dgm="http://schemas.openxmlformats.org/drawingml/2006/diagram" xmlns:a="http://schemas.openxmlformats.org/drawingml/2006/main" uniqueId="urn:microsoft.com/office/officeart/2005/8/quickstyle/simple1">
+  <dgm:title val=""/>
+  <dgm:desc val=""/>
+  <dgm:catLst>
+    <dgm:cat type="simple" pri="10100"/>
+  </dgm:catLst>
+  <dgm:scene3d>
+    <a:camera prst="orthographicFront"/>
+    <a:lightRig rig="threePt" dir="t"/>
+  </dgm:scene3d>
+  <dgm:styleLbl name="node0">
+    <dgm:scene3d>
+      <a:camera prst="orthographicFront"/>
+      <a:lightRig rig="threePt" dir="t"/>
+    </dgm:scene3d>
+    <dgm:sp3d/>
+    <dgm:txPr/>
+    <dgm:style>
+      <a:lnRef idx="2">
+        <a:scrgbClr r="0" g="0" b="0"/>
+      </a:lnRef>
+      <a:fillRef idx="1">
+        <a:scrgbClr r="0" g="0" b="0"/>
+      </a:fillRef>
+      <a:effectRef idx="0">
+        <a:scrgbClr r="0" g="0" b="0"/>
+      </a:effectRef>
+      <a:fontRef idx="minor">
+        <a:schemeClr val="lt1"/>
+      </a:fontRef>
+    </dgm:style>
+  </dgm:styleLbl>
+  <dgm:styleLbl name="lnNode1">
+    <dgm:scene3d>
+      <a:camera prst="orthographicFront"/>
+      <a:lightRig rig="threePt" dir="t"/>
+    </dgm:scene3d>
+    <dgm:sp3d/>
+    <dgm:txPr/>
+    <dgm:style>
+      <a:lnRef idx="2">
+        <a:scrgbClr r="0" g="0" b="0"/>
+      </a:lnRef>
+      <a:fillRef idx="1">
+        <a:scrgbClr r="0" g="0" b="0"/>
+      </a:fillRef>
+      <a:effectRef idx="0">
+        <a:scrgbClr r="0" g="0" b="0"/>
+      </a:effectRef>
+      <a:fontRef idx="minor">
+        <a:schemeClr val="lt1"/>
+      </a:fontRef>
+    </dgm:style>
+  </dgm:styleLbl>
+  <dgm:styleLbl name="vennNode1">
+    <dgm:scene3d>
+      <a:camera prst="orthographicFront"/>
+      <a:lightRig rig="threePt" dir="t"/>
+    </dgm:scene3d>
+    <dgm:sp3d/>
+    <dgm:txPr/>
+    <dgm:style>
+      <a:lnRef idx="2">
+        <a:scrgbClr r="0" g="0" b="0"/>
+      </a:lnRef>
+      <a:fillRef idx="1">
+        <a:scrgbClr r="0" g="0" b="0"/>
+      </a:fillRef>
+      <a:effectRef idx="0">
+        <a:scrgbClr r="0" g="0" b="0"/>
+      </a:effectRef>
+      <a:fontRef idx="minor">
+        <a:schemeClr val="tx1"/>
+      </a:fontRef>
+    </dgm:style>
+  </dgm:styleLbl>
+  <dgm:styleLbl name="alignNode1">
+    <dgm:scene3d>
+      <a:camera prst="orthographicFront"/>
+      <a:lightRig rig="threePt" dir="t"/>
+    </dgm:scene3d>
+    <dgm:sp3d/>
+    <dgm:txPr/>
+    <dgm:style>
+      <a:lnRef idx="2">
+        <a:scrgbClr r="0" g="0" b="0"/>
+      </a:lnRef>
+      <a:fillRef idx="1">
+        <a:scrgbClr r="0" g="0" b="0"/>
+      </a:fillRef>
+      <a:effectRef idx="0">
+        <a:scrgbClr r="0" g="0" b="0"/>
+      </a:effectRef>
+      <a:fontRef idx="minor">
+        <a:schemeClr val="lt1"/>
+      </a:fontRef>
+    </dgm:style>
+  </dgm:styleLbl>
+  <dgm:styleLbl name="node1">
+    <dgm:scene3d>
+      <a:camera prst="orthographicFront"/>
+      <a:lightRig rig="threePt" dir="t"/>
+    </dgm:scene3d>
+    <dgm:sp3d/>
+    <dgm:txPr/>
+    <dgm:style>
+      <a:lnRef idx="2">
+        <a:scrgbClr r="0" g="0" b="0"/>
+      </a:lnRef>
+      <a:fillRef idx="1">
+        <a:scrgbClr r="0" g="0" b="0"/>
+      </a:fillRef>
+      <a:effectRef idx="0">
+        <a:scrgbClr r="0" g="0" b="0"/>
+      </a:effectRef>
+      <a:fontRef idx="minor">
+        <a:schemeClr val="lt1"/>
+      </a:fontRef>
+    </dgm:style>
+  </dgm:styleLbl>
+  <dgm:styleLbl name="node2">
+    <dgm:scene3d>
+      <a:camera prst="orthographicFront"/>
+      <a:lightRig rig="threePt" dir="t"/>
+    </dgm:scene3d>
+    <dgm:sp3d/>
+    <dgm:txPr/>
+    <dgm:style>
+      <a:lnRef idx="2">
+        <a:scrgbClr r="0" g="0" b="0"/>
+      </a:lnRef>
+      <a:fillRef idx="1">
+        <a:scrgbClr r="0" g="0" b="0"/>
+      </a:fillRef>
+      <a:effectRef idx="0">
+        <a:scrgbClr r="0" g="0" b="0"/>
+      </a:effectRef>
+      <a:fontRef idx="minor">
+        <a:schemeClr val="lt1"/>
+      </a:fontRef>
+    </dgm:style>
+  </dgm:styleLbl>
+  <dgm:styleLbl name="node3">
+    <dgm:scene3d>
+      <a:camera prst="orthographicFront"/>
+      <a:lightRig rig="threePt" dir="t"/>
+    </dgm:scene3d>
+    <dgm:sp3d/>
+    <dgm:txPr/>
+    <dgm:style>
+      <a:lnRef idx="2">
+        <a:scrgbClr r="0" g="0" b="0"/>
+      </a:lnRef>
+      <a:fillRef idx="1">
+        <a:scrgbClr r="0" g="0" b="0"/>
+      </a:fillRef>
+      <a:effectRef idx="0">
+        <a:scrgbClr r="0" g="0" b="0"/>
+      </a:effectRef>
+      <a:fontRef idx="minor">
+        <a:schemeClr val="lt1"/>
+      </a:fontRef>
+    </dgm:style>
+  </dgm:styleLbl>
+  <dgm:styleLbl name="node4">
+    <dgm:scene3d>
+      <a:camera prst="orthographicFront"/>
+      <a:lightRig rig="threePt" dir="t"/>
+    </dgm:scene3d>
+    <dgm:sp3d/>
+    <dgm:txPr/>
+    <dgm:style>
+      <a:lnRef idx="2">
+        <a:scrgbClr r="0" g="0" b="0"/>
+      </a:lnRef>
+      <a:fillRef idx="1">
+        <a:scrgbClr r="0" g="0" b="0"/>
+      </a:fillRef>
+      <a:effectRef idx="0">
+        <a:scrgbClr r="0" g="0" b="0"/>
+      </a:effectRef>
+      <a:fontRef idx="minor">
+        <a:schemeClr val="lt1"/>
+      </a:fontRef>
+    </dgm:style>
+  </dgm:styleLbl>
+  <dgm:styleLbl name="fgImgPlace1">
+    <dgm:scene3d>
+      <a:camera prst="orthographicFront"/>
+      <a:lightRig rig="threePt" dir="t"/>
+    </dgm:scene3d>
+    <dgm:sp3d/>
+    <dgm:txPr/>
+    <dgm:style>
+      <a:lnRef idx="2">
+        <a:scrgbClr r="0" g="0" b="0"/>
+      </a:lnRef>
+      <a:fillRef idx="1">
+        <a:scrgbClr r="0" g="0" b="0"/>
+      </a:fillRef>
+      <a:effectRef idx="0">
+        <a:scrgbClr r="0" g="0" b="0"/>
+      </a:effectRef>
+      <a:fontRef idx="minor"/>
+    </dgm:style>
+  </dgm:styleLbl>
+  <dgm:styleLbl name="alignImgPlace1">
+    <dgm:scene3d>
+      <a:camera prst="orthographicFront"/>
+      <a:lightRig rig="threePt" dir="t"/>
+    </dgm:scene3d>
+    <dgm:sp3d/>
+    <dgm:txPr/>
+    <dgm:style>
+      <a:lnRef idx="2">
+        <a:scrgbClr r="0" g="0" b="0"/>
+      </a:lnRef>
+      <a:fillRef idx="1">
+        <a:scrgbClr r="0" g="0" b="0"/>
+      </a:fillRef>
+      <a:effectRef idx="0">
+        <a:scrgbClr r="0" g="0" b="0"/>
+      </a:effectRef>
+      <a:fontRef idx="minor"/>
+    </dgm:style>
+  </dgm:styleLbl>
+  <dgm:styleLbl name="bgImgPlace1">
+    <dgm:scene3d>
+      <a:camera prst="orthographicFront"/>
+      <a:lightRig rig="threePt" dir="t"/>
+    </dgm:scene3d>
+    <dgm:sp3d/>
+    <dgm:txPr/>
+    <dgm:style>
+      <a:lnRef idx="2">
+        <a:scrgbClr r="0" g="0" b="0"/>
+      </a:lnRef>
+      <a:fillRef idx="1">
+        <a:scrgbClr r="0" g="0" b="0"/>
+      </a:fillRef>
+      <a:effectRef idx="0">
+        <a:scrgbClr r="0" g="0" b="0"/>
+      </a:effectRef>
+      <a:fontRef idx="minor"/>
+    </dgm:style>
+  </dgm:styleLbl>
+  <dgm:styleLbl name="sibTrans2D1">
+    <dgm:scene3d>
+      <a:camera prst="orthographicFront"/>
+      <a:lightRig rig="threePt" dir="t"/>
+    </dgm:scene3d>
+    <dgm:sp3d/>
+    <dgm:txPr/>
+    <dgm:style>
+      <a:lnRef idx="0">
+        <a:scrgbClr r="0" g="0" b="0"/>
+      </a:lnRef>
+      <a:fillRef idx="1">
+        <a:scrgbClr r="0" g="0" b="0"/>
+      </a:fillRef>
+      <a:effectRef idx="0">
+        <a:scrgbClr r="0" g="0" b="0"/>
+      </a:effectRef>
+      <a:fontRef idx="minor">
+        <a:schemeClr val="lt1"/>
+      </a:fontRef>
+    </dgm:style>
+  </dgm:styleLbl>
+  <dgm:styleLbl name="fgSibTrans2D1">
+    <dgm:scene3d>
+      <a:camera prst="orthographicFront"/>
+      <a:lightRig rig="threePt" dir="t"/>
+    </dgm:scene3d>
+    <dgm:sp3d/>
+    <dgm:txPr/>
+    <dgm:style>
+      <a:lnRef idx="0">
+        <a:scrgbClr r="0" g="0" b="0"/>
+      </a:lnRef>
+      <a:fillRef idx="1">
+        <a:scrgbClr r="0" g="0" b="0"/>
+      </a:fillRef>
+      <a:effectRef idx="0">
+        <a:scrgbClr r="0" g="0" b="0"/>
+      </a:effectRef>
+      <a:fontRef idx="minor">
+        <a:schemeClr val="lt1"/>
+      </a:fontRef>
+    </dgm:style>
+  </dgm:styleLbl>
+  <dgm:styleLbl name="bgSibTrans2D1">
+    <dgm:scene3d>
+      <a:camera prst="orthographicFront"/>
+      <a:lightRig rig="threePt" dir="t"/>
+    </dgm:scene3d>
+    <dgm:sp3d/>
+    <dgm:txPr/>
+    <dgm:style>
+      <a:lnRef idx="0">
+        <a:scrgbClr r="0" g="0" b="0"/>
+      </a:lnRef>
+      <a:fillRef idx="1">
+        <a:scrgbClr r="0" g="0" b="0"/>
+      </a:fillRef>
+      <a:effectRef idx="0">
+        <a:scrgbClr r="0" g="0" b="0"/>
+      </a:effectRef>
+      <a:fontRef idx="minor">
+        <a:schemeClr val="lt1"/>
+      </a:fontRef>
+    </dgm:style>
+  </dgm:styleLbl>
+  <dgm:styleLbl name="sibTrans1D1">
+    <dgm:scene3d>
+      <a:camera prst="orthographicFront"/>
+      <a:lightRig rig="threePt" dir="t"/>
+    </dgm:scene3d>
+    <dgm:sp3d/>
+    <dgm:txPr/>
+    <dgm:style>
+      <a:lnRef idx="1">
+        <a:scrgbClr r="0" g="0" b="0"/>
+      </a:lnRef>
+      <a:fillRef idx="0">
+        <a:scrgbClr r="0" g="0" b="0"/>
+      </a:fillRef>
+      <a:effectRef idx="0">
+        <a:scrgbClr r="0" g="0" b="0"/>
+      </a:effectRef>
+      <a:fontRef idx="minor"/>
+    </dgm:style>
+  </dgm:styleLbl>
+  <dgm:styleLbl name="callout">
+    <dgm:scene3d>
+      <a:camera prst="orthographicFront"/>
+      <a:lightRig rig="threePt" dir="t"/>
+    </dgm:scene3d>
+    <dgm:sp3d/>
+    <dgm:txPr/>
+    <dgm:style>
+      <a:lnRef idx="2">
+        <a:scrgbClr r="0" g="0" b="0"/>
+      </a:lnRef>
+      <a:fillRef idx="1">
+        <a:scrgbClr r="0" g="0" b="0"/>
+      </a:fillRef>
+      <a:effectRef idx="0">
+        <a:scrgbClr r="0" g="0" b="0"/>
+      </a:effectRef>
+      <a:fontRef idx="minor"/>
+    </dgm:style>
+  </dgm:styleLbl>
+  <dgm:styleLbl name="asst0">
+    <dgm:scene3d>
+      <a:camera prst="orthographicFront"/>
+      <a:lightRig rig="threePt" dir="t"/>
+    </dgm:scene3d>
+    <dgm:sp3d/>
+    <dgm:txPr/>
+    <dgm:style>
+      <a:lnRef idx="2">
+        <a:scrgbClr r="0" g="0" b="0"/>
+      </a:lnRef>
+      <a:fillRef idx="1">
+        <a:scrgbClr r="0" g="0" b="0"/>
+      </a:fillRef>
+      <a:effectRef idx="0">
+        <a:scrgbClr r="0" g="0" b="0"/>
+      </a:effectRef>
+      <a:fontRef idx="minor">
+        <a:schemeClr val="lt1"/>
+      </a:fontRef>
+    </dgm:style>
+  </dgm:styleLbl>
+  <dgm:styleLbl name="asst1">
+    <dgm:scene3d>
+      <a:camera prst="orthographicFront"/>
+      <a:lightRig rig="threePt" dir="t"/>
+    </dgm:scene3d>
+    <dgm:sp3d/>
+    <dgm:txPr/>
+    <dgm:style>
+      <a:lnRef idx="2">
+        <a:scrgbClr r="0" g="0" b="0"/>
+      </a:lnRef>
+      <a:fillRef idx="1">
+        <a:scrgbClr r="0" g="0" b="0"/>
+      </a:fillRef>
+      <a:effectRef idx="0">
+        <a:scrgbClr r="0" g="0" b="0"/>
+      </a:effectRef>
+      <a:fontRef idx="minor">
+        <a:schemeClr val="lt1"/>
+      </a:fontRef>
+    </dgm:style>
+  </dgm:styleLbl>
+  <dgm:styleLbl name="asst2">
+    <dgm:scene3d>
+      <a:camera prst="orthographicFront"/>
+      <a:lightRig rig="threePt" dir="t"/>
+    </dgm:scene3d>
+    <dgm:sp3d/>
+    <dgm:txPr/>
+    <dgm:style>
+      <a:lnRef idx="2">
+        <a:scrgbClr r="0" g="0" b="0"/>
+      </a:lnRef>
+      <a:fillRef idx="1">
+        <a:scrgbClr r="0" g="0" b="0"/>
+      </a:fillRef>
+      <a:effectRef idx="0">
+        <a:scrgbClr r="0" g="0" b="0"/>
+      </a:effectRef>
+      <a:fontRef idx="minor">
+        <a:schemeClr val="lt1"/>
+      </a:fontRef>
+    </dgm:style>
+  </dgm:styleLbl>
+  <dgm:styleLbl name="asst3">
+    <dgm:scene3d>
+      <a:camera prst="orthographicFront"/>
+      <a:lightRig rig="threePt" dir="t"/>
+    </dgm:scene3d>
+    <dgm:sp3d/>
+    <dgm:txPr/>
+    <dgm:style>
+      <a:lnRef idx="2">
+        <a:scrgbClr r="0" g="0" b="0"/>
+      </a:lnRef>
+      <a:fillRef idx="1">
+        <a:scrgbClr r="0" g="0" b="0"/>
+      </a:fillRef>
+      <a:effectRef idx="0">
+        <a:scrgbClr r="0" g="0" b="0"/>
+      </a:effectRef>
+      <a:fontRef idx="minor">
+        <a:schemeClr val="lt1"/>
+      </a:fontRef>
+    </dgm:style>
+  </dgm:styleLbl>
+  <dgm:styleLbl name="asst4">
+    <dgm:scene3d>
+      <a:camera prst="orthographicFront"/>
+      <a:lightRig rig="threePt" dir="t"/>
+    </dgm:scene3d>
+    <dgm:sp3d/>
+    <dgm:txPr/>
+    <dgm:style>
+      <a:lnRef idx="2">
+        <a:scrgbClr r="0" g="0" b="0"/>
+      </a:lnRef>
+      <a:fillRef idx="1">
+        <a:scrgbClr r="0" g="0" b="0"/>
+      </a:fillRef>
+      <a:effectRef idx="0">
+        <a:scrgbClr r="0" g="0" b="0"/>
+      </a:effectRef>
+      <a:fontRef idx="minor">
+        <a:schemeClr val="lt1"/>
+      </a:fontRef>
+    </dgm:style>
+  </dgm:styleLbl>
+  <dgm:styleLbl name="parChTrans2D1">
+    <dgm:scene3d>
+      <a:camera prst="orthographicFront"/>
+      <a:lightRig rig="threePt" dir="t"/>
+    </dgm:scene3d>
+    <dgm:sp3d/>
+    <dgm:txPr/>
+    <dgm:style>
+      <a:lnRef idx="2">
+        <a:scrgbClr r="0" g="0" b="0"/>
+      </a:lnRef>
+      <a:fillRef idx="1">
+        <a:scrgbClr r="0" g="0" b="0"/>
+      </a:fillRef>
+      <a:effectRef idx="0">
+        <a:scrgbClr r="0" g="0" b="0"/>
+      </a:effectRef>
+      <a:fontRef idx="minor">
+        <a:schemeClr val="lt1"/>
+      </a:fontRef>
+    </dgm:style>
+  </dgm:styleLbl>
+  <dgm:styleLbl name="parChTrans2D2">
+    <dgm:scene3d>
+      <a:camera prst="orthographicFront"/>
+      <a:lightRig rig="threePt" dir="t"/>
+    </dgm:scene3d>
+    <dgm:sp3d/>
+    <dgm:txPr/>
+    <dgm:style>
+      <a:lnRef idx="2">
+        <a:scrgbClr r="0" g="0" b="0"/>
+      </a:lnRef>
+      <a:fillRef idx="1">
+        <a:scrgbClr r="0" g="0" b="0"/>
+      </a:fillRef>
+      <a:effectRef idx="0">
+        <a:scrgbClr r="0" g="0" b="0"/>
+      </a:effectRef>
+      <a:fontRef idx="minor">
+        <a:schemeClr val="lt1"/>
+      </a:fontRef>
+    </dgm:style>
+  </dgm:styleLbl>
+  <dgm:styleLbl name="parChTrans2D3">
+    <dgm:scene3d>
+      <a:camera prst="orthographicFront"/>
+      <a:lightRig rig="threePt" dir="t"/>
+    </dgm:scene3d>
+    <dgm:sp3d/>
+    <dgm:txPr/>
+    <dgm:style>
+      <a:lnRef idx="2">
+        <a:scrgbClr r="0" g="0" b="0"/>
+      </a:lnRef>
+      <a:fillRef idx="1">
+        <a:scrgbClr r="0" g="0" b="0"/>
+      </a:fillRef>
+      <a:effectRef idx="0">
+        <a:scrgbClr r="0" g="0" b="0"/>
+      </a:effectRef>
+      <a:fontRef idx="minor">
+        <a:schemeClr val="lt1"/>
+      </a:fontRef>
+    </dgm:style>
+  </dgm:styleLbl>
+  <dgm:styleLbl name="parChTrans2D4">
+    <dgm:scene3d>
+      <a:camera prst="orthographicFront"/>
+      <a:lightRig rig="threePt" dir="t"/>
+    </dgm:scene3d>
+    <dgm:sp3d/>
+    <dgm:txPr/>
+    <dgm:style>
+      <a:lnRef idx="2">
+        <a:scrgbClr r="0" g="0" b="0"/>
+      </a:lnRef>
+      <a:fillRef idx="1">
+        <a:scrgbClr r="0" g="0" b="0"/>
+      </a:fillRef>
+      <a:effectRef idx="0">
+        <a:scrgbClr r="0" g="0" b="0"/>
+      </a:effectRef>
+      <a:fontRef idx="minor">
+        <a:schemeClr val="lt1"/>
+      </a:fontRef>
+    </dgm:style>
+  </dgm:styleLbl>
+  <dgm:styleLbl name="parChTrans1D1">
+    <dgm:scene3d>
+      <a:camera prst="orthographicFront"/>
+      <a:lightRig rig="threePt" dir="t"/>
+    </dgm:scene3d>
+    <dgm:sp3d/>
+    <dgm:txPr/>
+    <dgm:style>
+      <a:lnRef idx="2">
+        <a:scrgbClr r="0" g="0" b="0"/>
+      </a:lnRef>
+      <a:fillRef idx="0">
+        <a:scrgbClr r="0" g="0" b="0"/>
+      </a:fillRef>
+      <a:effectRef idx="0">
+        <a:scrgbClr r="0" g="0" b="0"/>
+      </a:effectRef>
+      <a:fontRef idx="minor"/>
+    </dgm:style>
+  </dgm:styleLbl>
+  <dgm:styleLbl name="parChTrans1D2">
+    <dgm:scene3d>
+      <a:camera prst="orthographicFront"/>
+      <a:lightRig rig="threePt" dir="t"/>
+    </dgm:scene3d>
+    <dgm:sp3d/>
+    <dgm:txPr/>
+    <dgm:style>
+      <a:lnRef idx="2">
+        <a:scrgbClr r="0" g="0" b="0"/>
+      </a:lnRef>
+      <a:fillRef idx="0">
+        <a:scrgbClr r="0" g="0" b="0"/>
+      </a:fillRef>
+      <a:effectRef idx="0">
+        <a:scrgbClr r="0" g="0" b="0"/>
+      </a:effectRef>
+      <a:fontRef idx="minor"/>
+    </dgm:style>
+  </dgm:styleLbl>
+  <dgm:styleLbl name="parChTrans1D3">
+    <dgm:scene3d>
+      <a:camera prst="orthographicFront"/>
+      <a:lightRig rig="threePt" dir="t"/>
+    </dgm:scene3d>
+    <dgm:sp3d/>
+    <dgm:txPr/>
+    <dgm:style>
+      <a:lnRef idx="2">
+        <a:scrgbClr r="0" g="0" b="0"/>
+      </a:lnRef>
+      <a:fillRef idx="0">
+        <a:scrgbClr r="0" g="0" b="0"/>
+      </a:fillRef>
+      <a:effectRef idx="0">
+        <a:scrgbClr r="0" g="0" b="0"/>
+      </a:effectRef>
+      <a:fontRef idx="minor"/>
+    </dgm:style>
+  </dgm:styleLbl>
+  <dgm:styleLbl name="parChTrans1D4">
+    <dgm:scene3d>
+      <a:camera prst="orthographicFront"/>
+      <a:lightRig rig="threePt" dir="t"/>
+    </dgm:scene3d>
+    <dgm:sp3d/>
+    <dgm:txPr/>
+    <dgm:style>
+      <a:lnRef idx="2">
+        <a:scrgbClr r="0" g="0" b="0"/>
+      </a:lnRef>
+      <a:fillRef idx="0">
+        <a:scrgbClr r="0" g="0" b="0"/>
+      </a:fillRef>
+      <a:effectRef idx="0">
+        <a:scrgbClr r="0" g="0" b="0"/>
+      </a:effectRef>
+      <a:fontRef idx="minor"/>
+    </dgm:style>
+  </dgm:styleLbl>
+  <dgm:styleLbl name="fgAcc1">
+    <dgm:scene3d>
+      <a:camera prst="orthographicFront"/>
+      <a:lightRig rig="threePt" dir="t"/>
+    </dgm:scene3d>
+    <dgm:sp3d/>
+    <dgm:txPr/>
+    <dgm:style>
+      <a:lnRef idx="2">
+        <a:scrgbClr r="0" g="0" b="0"/>
+      </a:lnRef>
+      <a:fillRef idx="1">
+        <a:scrgbClr r="0" g="0" b="0"/>
+      </a:fillRef>
+      <a:effectRef idx="0">
+        <a:scrgbClr r="0" g="0" b="0"/>
+      </a:effectRef>
+      <a:fontRef idx="minor"/>
+    </dgm:style>
+  </dgm:styleLbl>
+  <dgm:styleLbl name="conFgAcc1">
+    <dgm:scene3d>
+      <a:camera prst="orthographicFront"/>
+      <a:lightRig rig="threePt" dir="t"/>
+    </dgm:scene3d>
+    <dgm:sp3d/>
+    <dgm:txPr/>
+    <dgm:style>
+      <a:lnRef idx="2">
+        <a:scrgbClr r="0" g="0" b="0"/>
+      </a:lnRef>
+      <a:fillRef idx="1">
+        <a:scrgbClr r="0" g="0" b="0"/>
+      </a:fillRef>
+      <a:effectRef idx="0">
+        <a:scrgbClr r="0" g="0" b="0"/>
+      </a:effectRef>
+      <a:fontRef idx="minor"/>
+    </dgm:style>
+  </dgm:styleLbl>
+  <dgm:styleLbl name="alignAcc1">
+    <dgm:scene3d>
+      <a:camera prst="orthographicFront"/>
+      <a:lightRig rig="threePt" dir="t"/>
+    </dgm:scene3d>
+    <dgm:sp3d/>
+    <dgm:txPr/>
+    <dgm:style>
+      <a:lnRef idx="2">
+        <a:scrgbClr r="0" g="0" b="0"/>
+      </a:lnRef>
+      <a:fillRef idx="1">
+        <a:scrgbClr r="0" g="0" b="0"/>
+      </a:fillRef>
+      <a:effectRef idx="0">
+        <a:scrgbClr r="0" g="0" b="0"/>
+      </a:effectRef>
+      <a:fontRef idx="minor"/>
+    </dgm:style>
+  </dgm:styleLbl>
+  <dgm:styleLbl name="trAlignAcc1">
+    <dgm:scene3d>
+      <a:camera prst="orthographicFront"/>
+      <a:lightRig rig="threePt" dir="t"/>
+    </dgm:scene3d>
+    <dgm:sp3d/>
+    <dgm:txPr/>
+    <dgm:style>
+      <a:lnRef idx="1">
+        <a:scrgbClr r="0" g="0" b="0"/>
+      </a:lnRef>
+      <a:fillRef idx="1">
+        <a:scrgbClr r="0" g="0" b="0"/>
+      </a:fillRef>
+      <a:effectRef idx="0">
+        <a:scrgbClr r="0" g="0" b="0"/>
+      </a:effectRef>
+      <a:fontRef idx="minor"/>
+    </dgm:style>
+  </dgm:styleLbl>
+  <dgm:styleLbl name="bgAcc1">
+    <dgm:scene3d>
+      <a:camera prst="orthographicFront"/>
+      <a:lightRig rig="threePt" dir="t"/>
+    </dgm:scene3d>
+    <dgm:sp3d/>
+    <dgm:txPr/>
+    <dgm:style>
+      <a:lnRef idx="2">
+        <a:scrgbClr r="0" g="0" b="0"/>
+      </a:lnRef>
+      <a:fillRef idx="1">
+        <a:scrgbClr r="0" g="0" b="0"/>
+      </a:fillRef>
+      <a:effectRef idx="0">
+        <a:scrgbClr r="0" g="0" b="0"/>
+      </a:effectRef>
+      <a:fontRef idx="minor"/>
+    </dgm:style>
+  </dgm:styleLbl>
+  <dgm:styleLbl name="solidFgAcc1">
+    <dgm:scene3d>
+      <a:camera prst="orthographicFront"/>
+      <a:lightRig rig="threePt" dir="t"/>
+    </dgm:scene3d>
+    <dgm:sp3d/>
+    <dgm:txPr/>
+    <dgm:style>
+      <a:lnRef idx="2">
+        <a:scrgbClr r="0" g="0" b="0"/>
+      </a:lnRef>
+      <a:fillRef idx="1">
+        <a:scrgbClr r="0" g="0" b="0"/>
+      </a:fillRef>
+      <a:effectRef idx="0">
+        <a:scrgbClr r="0" g="0" b="0"/>
+      </a:effectRef>
+      <a:fontRef idx="minor"/>
+    </dgm:style>
+  </dgm:styleLbl>
+  <dgm:styleLbl name="solidAlignAcc1">
+    <dgm:scene3d>
+      <a:camera prst="orthographicFront"/>
+      <a:lightRig rig="threePt" dir="t"/>
+    </dgm:scene3d>
+    <dgm:sp3d/>
+    <dgm:txPr/>
+    <dgm:style>
+      <a:lnRef idx="2">
+        <a:scrgbClr r="0" g="0" b="0"/>
+      </a:lnRef>
+      <a:fillRef idx="1">
+        <a:scrgbClr r="0" g="0" b="0"/>
+      </a:fillRef>
+      <a:effectRef idx="0">
+        <a:scrgbClr r="0" g="0" b="0"/>
+      </a:effectRef>
+      <a:fontRef idx="minor"/>
+    </dgm:style>
+  </dgm:styleLbl>
+  <dgm:styleLbl name="solidBgAcc1">
+    <dgm:scene3d>
+      <a:camera prst="orthographicFront"/>
+      <a:lightRig rig="threePt" dir="t"/>
+    </dgm:scene3d>
+    <dgm:sp3d/>
+    <dgm:txPr/>
+    <dgm:style>
+      <a:lnRef idx="2">
+        <a:scrgbClr r="0" g="0" b="0"/>
+      </a:lnRef>
+      <a:fillRef idx="1">
+        <a:scrgbClr r="0" g="0" b="0"/>
+      </a:fillRef>
+      <a:effectRef idx="0">
+        <a:scrgbClr r="0" g="0" b="0"/>
+      </a:effectRef>
+      <a:fontRef idx="minor"/>
+    </dgm:style>
+  </dgm:styleLbl>
+  <dgm:styleLbl name="fgAccFollowNode1">
+    <dgm:scene3d>
+      <a:camera prst="orthographicFront"/>
+      <a:lightRig rig="threePt" dir="t"/>
+    </dgm:scene3d>
+    <dgm:sp3d/>
+    <dgm:txPr/>
+    <dgm:style>
+      <a:lnRef idx="2">
+        <a:scrgbClr r="0" g="0" b="0"/>
+      </a:lnRef>
+      <a:fillRef idx="1">
+        <a:scrgbClr r="0" g="0" b="0"/>
+      </a:fillRef>
+      <a:effectRef idx="0">
+        <a:scrgbClr r="0" g="0" b="0"/>
+      </a:effectRef>
+      <a:fontRef idx="minor"/>
+    </dgm:style>
+  </dgm:styleLbl>
+  <dgm:styleLbl name="alignAccFollowNode1">
+    <dgm:scene3d>
+      <a:camera prst="orthographicFront"/>
+      <a:lightRig rig="threePt" dir="t"/>
+    </dgm:scene3d>
+    <dgm:sp3d/>
+    <dgm:txPr/>
+    <dgm:style>
+      <a:lnRef idx="2">
+        <a:scrgbClr r="0" g="0" b="0"/>
+      </a:lnRef>
+      <a:fillRef idx="1">
+        <a:scrgbClr r="0" g="0" b="0"/>
+      </a:fillRef>
+      <a:effectRef idx="0">
+        <a:scrgbClr r="0" g="0" b="0"/>
+      </a:effectRef>
+      <a:fontRef idx="minor"/>
+    </dgm:style>
+  </dgm:styleLbl>
+  <dgm:styleLbl name="bgAccFollowNode1">
+    <dgm:scene3d>
+      <a:camera prst="orthographicFront"/>
+      <a:lightRig rig="threePt" dir="t"/>
+    </dgm:scene3d>
+    <dgm:sp3d/>
+    <dgm:txPr/>
+    <dgm:style>
+      <a:lnRef idx="2">
+        <a:scrgbClr r="0" g="0" b="0"/>
+      </a:lnRef>
+      <a:fillRef idx="1">
+        <a:scrgbClr r="0" g="0" b="0"/>
+      </a:fillRef>
+      <a:effectRef idx="0">
+        <a:scrgbClr r="0" g="0" b="0"/>
+      </a:effectRef>
+      <a:fontRef idx="minor"/>
+    </dgm:style>
+  </dgm:styleLbl>
+  <dgm:styleLbl name="fgAcc0">
+    <dgm:scene3d>
+      <a:camera prst="orthographicFront"/>
+      <a:lightRig rig="threePt" dir="t"/>
+    </dgm:scene3d>
+    <dgm:sp3d/>
+    <dgm:txPr/>
+    <dgm:style>
+      <a:lnRef idx="2">
+        <a:scrgbClr r="0" g="0" b="0"/>
+      </a:lnRef>
+      <a:fillRef idx="1">
+        <a:scrgbClr r="0" g="0" b="0"/>
+      </a:fillRef>
+      <a:effectRef idx="0">
+        <a:scrgbClr r="0" g="0" b="0"/>
+      </a:effectRef>
+      <a:fontRef idx="minor"/>
+    </dgm:style>
+  </dgm:styleLbl>
+  <dgm:styleLbl name="fgAcc2">
+    <dgm:scene3d>
+      <a:camera prst="orthographicFront"/>
+      <a:lightRig rig="threePt" dir="t"/>
+    </dgm:scene3d>
+    <dgm:sp3d/>
+    <dgm:txPr/>
+    <dgm:style>
+      <a:lnRef idx="2">
+        <a:scrgbClr r="0" g="0" b="0"/>
+      </a:lnRef>
+      <a:fillRef idx="1">
+        <a:scrgbClr r="0" g="0" b="0"/>
+      </a:fillRef>
+      <a:effectRef idx="0">
+        <a:scrgbClr r="0" g="0" b="0"/>
+      </a:effectRef>
+      <a:fontRef idx="minor"/>
+    </dgm:style>
+  </dgm:styleLbl>
+  <dgm:styleLbl name="fgAcc3">
+    <dgm:scene3d>
+      <a:camera prst="orthographicFront"/>
+      <a:lightRig rig="threePt" dir="t"/>
+    </dgm:scene3d>
+    <dgm:sp3d/>
+    <dgm:txPr/>
+    <dgm:style>
+      <a:lnRef idx="2">
+        <a:scrgbClr r="0" g="0" b="0"/>
+      </a:lnRef>
+      <a:fillRef idx="1">
+        <a:scrgbClr r="0" g="0" b="0"/>
+      </a:fillRef>
+      <a:effectRef idx="0">
+        <a:scrgbClr r="0" g="0" b="0"/>
+      </a:effectRef>
+      <a:fontRef idx="minor"/>
+    </dgm:style>
+  </dgm:styleLbl>
+  <dgm:styleLbl name="fgAcc4">
+    <dgm:scene3d>
+      <a:camera prst="orthographicFront"/>
+      <a:lightRig rig="threePt" dir="t"/>
+    </dgm:scene3d>
+    <dgm:sp3d/>
+    <dgm:txPr/>
+    <dgm:style>
+      <a:lnRef idx="2">
+        <a:scrgbClr r="0" g="0" b="0"/>
+      </a:lnRef>
+      <a:fillRef idx="1">
+        <a:scrgbClr r="0" g="0" b="0"/>
+      </a:fillRef>
+      <a:effectRef idx="0">
+        <a:scrgbClr r="0" g="0" b="0"/>
+      </a:effectRef>
+      <a:fontRef idx="minor"/>
+    </dgm:style>
+  </dgm:styleLbl>
+  <dgm:styleLbl name="bgShp">
+    <dgm:scene3d>
+      <a:camera prst="orthographicFront"/>
+      <a:lightRig rig="threePt" dir="t"/>
+    </dgm:scene3d>
+    <dgm:sp3d/>
+    <dgm:txPr/>
+    <dgm:style>
+      <a:lnRef idx="0">
+        <a:scrgbClr r="0" g="0" b="0"/>
+      </a:lnRef>
+      <a:fillRef idx="1">
+        <a:scrgbClr r="0" g="0" b="0"/>
+      </a:fillRef>
+      <a:effectRef idx="0">
+        <a:scrgbClr r="0" g="0" b="0"/>
+      </a:effectRef>
+      <a:fontRef idx="minor"/>
+    </dgm:style>
+  </dgm:styleLbl>
+  <dgm:styleLbl name="dkBgShp">
+    <dgm:scene3d>
+      <a:camera prst="orthographicFront"/>
+      <a:lightRig rig="threePt" dir="t"/>
+    </dgm:scene3d>
+    <dgm:sp3d/>
+    <dgm:txPr/>
+    <dgm:style>
+      <a:lnRef idx="0">
+        <a:scrgbClr r="0" g="0" b="0"/>
+      </a:lnRef>
+      <a:fillRef idx="1">
+        <a:scrgbClr r="0" g="0" b="0"/>
+      </a:fillRef>
+      <a:effectRef idx="0">
+        <a:scrgbClr r="0" g="0" b="0"/>
+      </a:effectRef>
+      <a:fontRef idx="minor"/>
+    </dgm:style>
+  </dgm:styleLbl>
+  <dgm:styleLbl name="trBgShp">
+    <dgm:scene3d>
+      <a:camera prst="orthographicFront"/>
+      <a:lightRig rig="threePt" dir="t"/>
+    </dgm:scene3d>
+    <dgm:sp3d/>
+    <dgm:txPr/>
+    <dgm:style>
+      <a:lnRef idx="0">
+        <a:scrgbClr r="0" g="0" b="0"/>
+      </a:lnRef>
+      <a:fillRef idx="1">
+        <a:scrgbClr r="0" g="0" b="0"/>
+      </a:fillRef>
+      <a:effectRef idx="0">
+        <a:scrgbClr r="0" g="0" b="0"/>
+      </a:effectRef>
+      <a:fontRef idx="minor"/>
+    </dgm:style>
+  </dgm:styleLbl>
+  <dgm:styleLbl name="fgShp">
+    <dgm:scene3d>
+      <a:camera prst="orthographicFront"/>
+      <a:lightRig rig="threePt" dir="t"/>
+    </dgm:scene3d>
+    <dgm:sp3d/>
+    <dgm:txPr/>
+    <dgm:style>
+      <a:lnRef idx="2">
+        <a:scrgbClr r="0" g="0" b="0"/>
+      </a:lnRef>
+      <a:fillRef idx="1">
+        <a:scrgbClr r="0" g="0" b="0"/>
+      </a:fillRef>
+      <a:effectRef idx="0">
+        <a:scrgbClr r="0" g="0" b="0"/>
+      </a:effectRef>
+      <a:fontRef idx="minor"/>
+    </dgm:style>
+  </dgm:styleLbl>
+  <dgm:styleLbl name="revTx">
+    <dgm:scene3d>
+      <a:camera prst="orthographicFront"/>
+      <a:lightRig rig="threePt" dir="t"/>
+    </dgm:scene3d>
+    <dgm:sp3d/>
+    <dgm:txPr/>
+    <dgm:style>
+      <a:lnRef idx="0">
+        <a:scrgbClr r="0" g="0" b="0"/>
+      </a:lnRef>
+      <a:fillRef idx="0">
+        <a:scrgbClr r="0" g="0" b="0"/>
+      </a:fillRef>
+      <a:effectRef idx="0">
+        <a:scrgbClr r="0" g="0" b="0"/>
+      </a:effectRef>
+      <a:fontRef idx="minor"/>
+    </dgm:style>
+  </dgm:styleLbl>
+</dgm:styleDef>
+</file>
+
 <file path=word/theme/theme1.xml><?xml version="1.0" encoding="utf-8"?>
 <a:theme xmlns:a="http://schemas.openxmlformats.org/drawingml/2006/main" name="Office">
   <a:themeElements>

</xml_diff>

<commit_message>
hab hallo julia hinzugefügt
</commit_message>
<xml_diff>
--- a/Testdateien/undjetzteinWord.docx
+++ b/Testdateien/undjetzteinWord.docx
@@ -14,41 +14,45 @@
     <w:p/>
     <w:p>
       <w:r>
-        <w:t xml:space="preserve">Diesen </w:t>
+        <w:t>Diesen teil zultzt hinzugefügt und eine grafik</w:t>
       </w:r>
-      <w:proofErr w:type="spellStart"/>
+    </w:p>
+    <w:p/>
+    <w:p/>
+    <w:p/>
+    <w:p>
+      <w:pPr>
+        <w:rPr>
+          <w:lang w:val="en-GB"/>
+        </w:rPr>
+      </w:pPr>
       <w:r>
-        <w:t>teil</w:t>
+        <w:rPr>
+          <w:lang w:val="en-GB"/>
+        </w:rPr>
+        <w:t>Hallo Julia w</w:t>
       </w:r>
-      <w:proofErr w:type="spellEnd"/>
       <w:r>
-        <w:t xml:space="preserve"> </w:t>
+        <w:rPr>
+          <w:lang w:val="en-GB"/>
+        </w:rPr>
+        <w:t>ie gehts?</w:t>
       </w:r>
-      <w:proofErr w:type="spellStart"/>
-      <w:r>
-        <w:t>zultzt</w:t>
-      </w:r>
-      <w:proofErr w:type="spellEnd"/>
-      <w:r>
-        <w:t xml:space="preserve"> hinzugefügt und eine </w:t>
-      </w:r>
-      <w:proofErr w:type="spellStart"/>
-      <w:r>
-        <w:t>grafik</w:t>
-      </w:r>
-      <w:proofErr w:type="spellEnd"/>
     </w:p>
     <w:p>
+      <w:pPr>
+        <w:rPr>
+          <w:lang w:val="en-GB"/>
+        </w:rPr>
+      </w:pPr>
       <w:r>
+        <w:rPr>
+          <w:lang w:val="en-GB"/>
+        </w:rPr>
         <w:lastRenderedPageBreak/>
-        <w:t xml:space="preserve">Beep </w:t>
-      </w:r>
-      <w:proofErr w:type="spellStart"/>
-      <w:r>
-        <w:t>boop</w:t>
+        <w:t>Beep boop</w:t>
       </w:r>
       <w:commentRangeStart w:id="0"/>
-      <w:proofErr w:type="spellEnd"/>
       <w:r>
         <w:rPr>
           <w:noProof/>
@@ -110,7 +114,7 @@
         <w:drawing>
           <wp:inline distT="0" distB="0" distL="0" distR="0" wp14:anchorId="67805D9B" wp14:editId="33562230">
             <wp:extent cx="5486400" cy="3200400"/>
-            <wp:effectExtent l="25400" t="0" r="38100" b="0"/>
+            <wp:effectExtent l="38100" t="0" r="57150" b="0"/>
             <wp:docPr id="1" name="Diagramm 1"/>
             <wp:cNvGraphicFramePr/>
             <a:graphic xmlns:a="http://schemas.openxmlformats.org/drawingml/2006/main">
@@ -1676,8 +1680,8 @@
     <dgm:cxn modelId="{0CEFC925-EF6E-4026-AAC5-18ED69742803}" srcId="{721B9260-7735-4D02-8489-5CFABED8A0B9}" destId="{6F0ED4AC-889A-42B4-A49D-9038CE31F0CF}" srcOrd="0" destOrd="0" parTransId="{5A43BE26-82FF-4634-9B88-6906B4411B60}" sibTransId="{0589BE17-03DC-4D89-926F-76C666D6385E}"/>
     <dgm:cxn modelId="{35A3F536-2A9E-4F86-886C-AC73E257B914}" srcId="{721B9260-7735-4D02-8489-5CFABED8A0B9}" destId="{28DA75F3-F3A8-4941-AC42-5D58DF276B71}" srcOrd="3" destOrd="0" parTransId="{094EC078-1A83-45E4-828D-A0FD544A7394}" sibTransId="{6D238BC5-9FC9-4CF2-A6DE-6EEB19B4FB91}"/>
     <dgm:cxn modelId="{CAA85950-28EA-4FD7-8898-FA2F59EBA6A6}" srcId="{721B9260-7735-4D02-8489-5CFABED8A0B9}" destId="{0A9909FD-3CD0-4768-A83F-FA1D7D9BC6E8}" srcOrd="2" destOrd="0" parTransId="{4E2521D5-FBB0-44BB-B11F-25F76D642DF7}" sibTransId="{1CBFA46C-4F40-46C0-8DBE-6941CA9D2A16}"/>
+    <dgm:cxn modelId="{CEFF6671-3113-4AAE-BAB5-DA9A67E6D306}" type="presOf" srcId="{37B6806F-A166-46BF-8B48-10367261F274}" destId="{D6627C71-5542-4924-9A6A-273E1BEFC5B4}" srcOrd="0" destOrd="0" presId="urn:microsoft.com/office/officeart/2005/8/layout/default"/>
     <dgm:cxn modelId="{193E405A-8437-4F1C-B44B-F83EE4EFA880}" type="presOf" srcId="{721B9260-7735-4D02-8489-5CFABED8A0B9}" destId="{BFEADAFA-5ED6-437A-B7C7-B3AC183C45FA}" srcOrd="0" destOrd="0" presId="urn:microsoft.com/office/officeart/2005/8/layout/default"/>
-    <dgm:cxn modelId="{CEFF6671-3113-4AAE-BAB5-DA9A67E6D306}" type="presOf" srcId="{37B6806F-A166-46BF-8B48-10367261F274}" destId="{D6627C71-5542-4924-9A6A-273E1BEFC5B4}" srcOrd="0" destOrd="0" presId="urn:microsoft.com/office/officeart/2005/8/layout/default"/>
     <dgm:cxn modelId="{DBED6992-787C-4879-81B9-33C68BF5A958}" type="presOf" srcId="{D972976D-7A66-40B5-9571-5EC2F288E8B8}" destId="{97DC9B08-1FE2-4523-8D06-6E05CD043A6B}" srcOrd="0" destOrd="0" presId="urn:microsoft.com/office/officeart/2005/8/layout/default"/>
     <dgm:cxn modelId="{1F33939F-BC23-4D06-B9E4-551C64D1DF98}" type="presOf" srcId="{28DA75F3-F3A8-4941-AC42-5D58DF276B71}" destId="{6137761A-4925-4A91-8312-2404C35276C3}" srcOrd="0" destOrd="0" presId="urn:microsoft.com/office/officeart/2005/8/layout/default"/>
     <dgm:cxn modelId="{5D6F4EB2-5CEE-4FE1-9E63-5C8C5C39B7E7}" srcId="{721B9260-7735-4D02-8489-5CFABED8A0B9}" destId="{37B6806F-A166-46BF-8B48-10367261F274}" srcOrd="4" destOrd="0" parTransId="{425E6594-0B1C-49FD-B9B4-D8BEF0DB44A1}" sibTransId="{3B63831D-E529-4E6B-B0D6-0BA094E8998A}"/>

</xml_diff>